<commit_message>
peer can reconnect if same address
</commit_message>
<xml_diff>
--- a/Project Holepunch Documentation.docx
+++ b/Project Holepunch Documentation.docx
@@ -6850,29 +6850,15 @@
     </w:p>
     <w:p>
       <w:pPr>
-        <w:autoSpaceDE w:val="0"/>
-        <w:autoSpaceDN w:val="0"/>
-        <w:adjustRightInd w:val="0"/>
-        <w:ind w:firstLine="0"/>
-        <w:rPr>
-          <w:rFonts w:ascii="Courier New" w:hAnsi="Courier New" w:cs="Courier New"/>
-          <w:b/>
-          <w:bCs/>
-          <w:color w:val="000080"/>
-          <w:sz w:val="20"/>
-          <w:szCs w:val="20"/>
-          <w:highlight w:val="white"/>
-        </w:rPr>
-      </w:pPr>
-    </w:p>
-    <w:p>
-      <w:pPr>
         <w:pStyle w:val="Heading1"/>
       </w:pPr>
-      <w:r>
+      <w:bookmarkStart w:id="0" w:name="_GoBack"/>
+      <w:r>
+        <w:lastRenderedPageBreak/>
         <w:t>Signals</w:t>
       </w:r>
     </w:p>
+    <w:bookmarkEnd w:id="0"/>
     <w:p/>
     <w:p>
       <w:pPr>
@@ -8749,6 +8735,36 @@
         <w:t>packet_sent</w:t>
       </w:r>
       <w:proofErr w:type="spellEnd"/>
+    </w:p>
+    <w:p>
+      <w:pPr>
+        <w:autoSpaceDE w:val="0"/>
+        <w:autoSpaceDN w:val="0"/>
+        <w:adjustRightInd w:val="0"/>
+        <w:ind w:firstLine="0"/>
+        <w:rPr>
+          <w:rFonts w:ascii="Courier New" w:hAnsi="Courier New" w:cs="Courier New"/>
+          <w:color w:val="000000"/>
+          <w:sz w:val="20"/>
+          <w:szCs w:val="20"/>
+          <w:highlight w:val="white"/>
+        </w:rPr>
+      </w:pPr>
+    </w:p>
+    <w:p>
+      <w:pPr>
+        <w:autoSpaceDE w:val="0"/>
+        <w:autoSpaceDN w:val="0"/>
+        <w:adjustRightInd w:val="0"/>
+        <w:ind w:firstLine="0"/>
+        <w:rPr>
+          <w:rFonts w:ascii="Courier New" w:hAnsi="Courier New" w:cs="Courier New"/>
+          <w:color w:val="000000"/>
+          <w:sz w:val="20"/>
+          <w:szCs w:val="20"/>
+          <w:highlight w:val="white"/>
+        </w:rPr>
+      </w:pPr>
     </w:p>
     <w:p>
       <w:pPr>
@@ -9105,36 +9121,6 @@
         <w:ind w:firstLine="0"/>
         <w:rPr>
           <w:rFonts w:ascii="Courier New" w:hAnsi="Courier New" w:cs="Courier New"/>
-          <w:color w:val="000000"/>
-          <w:sz w:val="20"/>
-          <w:szCs w:val="20"/>
-          <w:highlight w:val="white"/>
-        </w:rPr>
-      </w:pPr>
-    </w:p>
-    <w:p>
-      <w:pPr>
-        <w:autoSpaceDE w:val="0"/>
-        <w:autoSpaceDN w:val="0"/>
-        <w:adjustRightInd w:val="0"/>
-        <w:ind w:firstLine="0"/>
-        <w:rPr>
-          <w:rFonts w:ascii="Courier New" w:hAnsi="Courier New" w:cs="Courier New"/>
-          <w:color w:val="000000"/>
-          <w:sz w:val="20"/>
-          <w:szCs w:val="20"/>
-          <w:highlight w:val="white"/>
-        </w:rPr>
-      </w:pPr>
-    </w:p>
-    <w:p>
-      <w:pPr>
-        <w:autoSpaceDE w:val="0"/>
-        <w:autoSpaceDN w:val="0"/>
-        <w:adjustRightInd w:val="0"/>
-        <w:ind w:firstLine="0"/>
-        <w:rPr>
-          <w:rFonts w:ascii="Courier New" w:hAnsi="Courier New" w:cs="Courier New"/>
           <w:color w:val="008000"/>
           <w:sz w:val="20"/>
           <w:szCs w:val="20"/>
@@ -9184,23 +9170,73 @@
           <w:szCs w:val="20"/>
           <w:highlight w:val="white"/>
         </w:rPr>
-        <w:t>upon confirmation of a reliable message</w:t>
-      </w:r>
-    </w:p>
-    <w:p>
-      <w:pPr>
-        <w:autoSpaceDE w:val="0"/>
-        <w:autoSpaceDN w:val="0"/>
-        <w:adjustRightInd w:val="0"/>
-        <w:ind w:firstLine="0"/>
-        <w:rPr>
-          <w:rFonts w:ascii="Courier New" w:hAnsi="Courier New" w:cs="Courier New"/>
-          <w:color w:val="008000"/>
-          <w:sz w:val="20"/>
-          <w:szCs w:val="20"/>
-          <w:highlight w:val="white"/>
-        </w:rPr>
-      </w:pPr>
+        <w:t xml:space="preserve">upon </w:t>
+      </w:r>
+      <w:r>
+        <w:rPr>
+          <w:rFonts w:ascii="Courier New" w:hAnsi="Courier New" w:cs="Courier New"/>
+          <w:color w:val="008000"/>
+          <w:sz w:val="20"/>
+          <w:szCs w:val="20"/>
+          <w:highlight w:val="white"/>
+        </w:rPr>
+        <w:t xml:space="preserve">peer </w:t>
+      </w:r>
+      <w:r>
+        <w:rPr>
+          <w:rFonts w:ascii="Courier New" w:hAnsi="Courier New" w:cs="Courier New"/>
+          <w:color w:val="008000"/>
+          <w:sz w:val="20"/>
+          <w:szCs w:val="20"/>
+          <w:highlight w:val="white"/>
+        </w:rPr>
+        <w:t xml:space="preserve">confirmation of </w:t>
+      </w:r>
+      <w:r>
+        <w:rPr>
+          <w:rFonts w:ascii="Courier New" w:hAnsi="Courier New" w:cs="Courier New"/>
+          <w:color w:val="008000"/>
+          <w:sz w:val="20"/>
+          <w:szCs w:val="20"/>
+          <w:highlight w:val="white"/>
+        </w:rPr>
+        <w:t xml:space="preserve">having received </w:t>
+      </w:r>
+      <w:r>
+        <w:rPr>
+          <w:rFonts w:ascii="Courier New" w:hAnsi="Courier New" w:cs="Courier New"/>
+          <w:color w:val="008000"/>
+          <w:sz w:val="20"/>
+          <w:szCs w:val="20"/>
+          <w:highlight w:val="white"/>
+        </w:rPr>
+        <w:t>a reliable message</w:t>
+      </w:r>
+    </w:p>
+    <w:p>
+      <w:pPr>
+        <w:autoSpaceDE w:val="0"/>
+        <w:autoSpaceDN w:val="0"/>
+        <w:adjustRightInd w:val="0"/>
+        <w:ind w:firstLine="0"/>
+        <w:rPr>
+          <w:rFonts w:ascii="Courier New" w:hAnsi="Courier New" w:cs="Courier New"/>
+          <w:color w:val="008000"/>
+          <w:sz w:val="20"/>
+          <w:szCs w:val="20"/>
+          <w:highlight w:val="white"/>
+        </w:rPr>
+      </w:pPr>
+      <w:r>
+        <w:rPr>
+          <w:rFonts w:ascii="Courier New" w:hAnsi="Courier New" w:cs="Courier New"/>
+          <w:color w:val="008000"/>
+          <w:sz w:val="20"/>
+          <w:szCs w:val="20"/>
+          <w:highlight w:val="white"/>
+        </w:rPr>
+        <w:t xml:space="preserve"> </w:t>
+      </w:r>
       <w:r>
         <w:rPr>
           <w:rFonts w:ascii="Courier New" w:hAnsi="Courier New" w:cs="Courier New"/>
@@ -9303,6 +9339,834 @@
           <w:szCs w:val="20"/>
           <w:highlight w:val="white"/>
         </w:rPr>
+        <w:t xml:space="preserve">: &lt;string&gt; </w:t>
+      </w:r>
+      <w:r>
+        <w:rPr>
+          <w:rFonts w:ascii="Courier New" w:hAnsi="Courier New" w:cs="Courier New"/>
+          <w:color w:val="008000"/>
+          <w:sz w:val="20"/>
+          <w:szCs w:val="20"/>
+          <w:highlight w:val="white"/>
+        </w:rPr>
+        <w:t>n</w:t>
+      </w:r>
+      <w:r>
+        <w:rPr>
+          <w:rFonts w:ascii="Courier New" w:hAnsi="Courier New" w:cs="Courier New"/>
+          <w:color w:val="008000"/>
+          <w:sz w:val="20"/>
+          <w:szCs w:val="20"/>
+          <w:highlight w:val="white"/>
+        </w:rPr>
+        <w:t xml:space="preserve">ame of the </w:t>
+      </w:r>
+      <w:r>
+        <w:rPr>
+          <w:rFonts w:ascii="Courier New" w:hAnsi="Courier New" w:cs="Courier New"/>
+          <w:color w:val="008000"/>
+          <w:sz w:val="20"/>
+          <w:szCs w:val="20"/>
+          <w:highlight w:val="white"/>
+        </w:rPr>
+        <w:t>sender (you)</w:t>
+      </w:r>
+    </w:p>
+    <w:p>
+      <w:pPr>
+        <w:autoSpaceDE w:val="0"/>
+        <w:autoSpaceDN w:val="0"/>
+        <w:adjustRightInd w:val="0"/>
+        <w:ind w:firstLine="0"/>
+        <w:rPr>
+          <w:rFonts w:ascii="Courier New" w:hAnsi="Courier New" w:cs="Courier New"/>
+          <w:color w:val="008000"/>
+          <w:sz w:val="20"/>
+          <w:szCs w:val="20"/>
+          <w:highlight w:val="white"/>
+        </w:rPr>
+      </w:pPr>
+      <w:r>
+        <w:rPr>
+          <w:rFonts w:ascii="Courier New" w:hAnsi="Courier New" w:cs="Courier New"/>
+          <w:color w:val="008000"/>
+          <w:sz w:val="20"/>
+          <w:szCs w:val="20"/>
+          <w:highlight w:val="white"/>
+        </w:rPr>
+        <w:t xml:space="preserve"> *                      </w:t>
+      </w:r>
+      <w:proofErr w:type="gramStart"/>
+      <w:r>
+        <w:rPr>
+          <w:rFonts w:ascii="Courier New" w:hAnsi="Courier New" w:cs="Courier New"/>
+          <w:color w:val="008000"/>
+          <w:sz w:val="20"/>
+          <w:szCs w:val="20"/>
+          <w:highlight w:val="white"/>
+        </w:rPr>
+        <w:t>to</w:t>
+      </w:r>
+      <w:proofErr w:type="gramEnd"/>
+      <w:r>
+        <w:rPr>
+          <w:rFonts w:ascii="Courier New" w:hAnsi="Courier New" w:cs="Courier New"/>
+          <w:color w:val="008000"/>
+          <w:sz w:val="20"/>
+          <w:szCs w:val="20"/>
+          <w:highlight w:val="white"/>
+        </w:rPr>
+        <w:t xml:space="preserve">: &lt;string&gt; </w:t>
+      </w:r>
+      <w:r>
+        <w:rPr>
+          <w:rFonts w:ascii="Courier New" w:hAnsi="Courier New" w:cs="Courier New"/>
+          <w:color w:val="008000"/>
+          <w:sz w:val="20"/>
+          <w:szCs w:val="20"/>
+          <w:highlight w:val="white"/>
+        </w:rPr>
+        <w:t>name of the recipient</w:t>
+      </w:r>
+    </w:p>
+    <w:p>
+      <w:pPr>
+        <w:autoSpaceDE w:val="0"/>
+        <w:autoSpaceDN w:val="0"/>
+        <w:adjustRightInd w:val="0"/>
+        <w:ind w:firstLine="0"/>
+        <w:rPr>
+          <w:rFonts w:ascii="Courier New" w:hAnsi="Courier New" w:cs="Courier New"/>
+          <w:color w:val="008000"/>
+          <w:sz w:val="20"/>
+          <w:szCs w:val="20"/>
+          <w:highlight w:val="white"/>
+        </w:rPr>
+      </w:pPr>
+      <w:r>
+        <w:rPr>
+          <w:rFonts w:ascii="Courier New" w:hAnsi="Courier New" w:cs="Courier New"/>
+          <w:color w:val="008000"/>
+          <w:sz w:val="20"/>
+          <w:szCs w:val="20"/>
+          <w:highlight w:val="white"/>
+        </w:rPr>
+        <w:t xml:space="preserve"> *                      </w:t>
+      </w:r>
+      <w:proofErr w:type="gramStart"/>
+      <w:r>
+        <w:rPr>
+          <w:rFonts w:ascii="Courier New" w:hAnsi="Courier New" w:cs="Courier New"/>
+          <w:color w:val="008000"/>
+          <w:sz w:val="20"/>
+          <w:szCs w:val="20"/>
+          <w:highlight w:val="white"/>
+        </w:rPr>
+        <w:t>message</w:t>
+      </w:r>
+      <w:proofErr w:type="gramEnd"/>
+      <w:r>
+        <w:rPr>
+          <w:rFonts w:ascii="Courier New" w:hAnsi="Courier New" w:cs="Courier New"/>
+          <w:color w:val="008000"/>
+          <w:sz w:val="20"/>
+          <w:szCs w:val="20"/>
+          <w:highlight w:val="white"/>
+        </w:rPr>
+        <w:t xml:space="preserve">: </w:t>
+      </w:r>
+      <w:r>
+        <w:rPr>
+          <w:rFonts w:ascii="Courier New" w:hAnsi="Courier New" w:cs="Courier New"/>
+          <w:color w:val="008000"/>
+          <w:sz w:val="20"/>
+          <w:szCs w:val="20"/>
+          <w:highlight w:val="white"/>
+        </w:rPr>
+        <w:t>original message</w:t>
+      </w:r>
+    </w:p>
+    <w:p>
+      <w:pPr>
+        <w:autoSpaceDE w:val="0"/>
+        <w:autoSpaceDN w:val="0"/>
+        <w:adjustRightInd w:val="0"/>
+        <w:ind w:firstLine="0"/>
+        <w:rPr>
+          <w:rFonts w:ascii="Courier New" w:hAnsi="Courier New" w:cs="Courier New"/>
+          <w:color w:val="000000"/>
+          <w:sz w:val="20"/>
+          <w:szCs w:val="20"/>
+          <w:highlight w:val="white"/>
+        </w:rPr>
+      </w:pPr>
+      <w:proofErr w:type="gramStart"/>
+      <w:r>
+        <w:rPr>
+          <w:rFonts w:ascii="Courier New" w:hAnsi="Courier New" w:cs="Courier New"/>
+          <w:color w:val="000000"/>
+          <w:sz w:val="20"/>
+          <w:szCs w:val="20"/>
+          <w:highlight w:val="white"/>
+        </w:rPr>
+        <w:t>signal</w:t>
+      </w:r>
+      <w:proofErr w:type="gramEnd"/>
+      <w:r>
+        <w:rPr>
+          <w:rFonts w:ascii="Courier New" w:hAnsi="Courier New" w:cs="Courier New"/>
+          <w:color w:val="000000"/>
+          <w:sz w:val="20"/>
+          <w:szCs w:val="20"/>
+          <w:highlight w:val="white"/>
+        </w:rPr>
+        <w:t xml:space="preserve"> </w:t>
+      </w:r>
+      <w:proofErr w:type="spellStart"/>
+      <w:r>
+        <w:rPr>
+          <w:rFonts w:ascii="Courier New" w:hAnsi="Courier New" w:cs="Courier New"/>
+          <w:color w:val="000000"/>
+          <w:sz w:val="20"/>
+          <w:szCs w:val="20"/>
+        </w:rPr>
+        <w:t>peer_confirmed_reliable_message_received</w:t>
+      </w:r>
+      <w:proofErr w:type="spellEnd"/>
+    </w:p>
+    <w:p>
+      <w:pPr>
+        <w:autoSpaceDE w:val="0"/>
+        <w:autoSpaceDN w:val="0"/>
+        <w:adjustRightInd w:val="0"/>
+        <w:ind w:firstLine="0"/>
+        <w:rPr>
+          <w:rFonts w:ascii="Courier New" w:hAnsi="Courier New" w:cs="Courier New"/>
+          <w:color w:val="000000"/>
+          <w:sz w:val="20"/>
+          <w:szCs w:val="20"/>
+          <w:highlight w:val="white"/>
+        </w:rPr>
+      </w:pPr>
+    </w:p>
+    <w:p>
+      <w:pPr>
+        <w:autoSpaceDE w:val="0"/>
+        <w:autoSpaceDN w:val="0"/>
+        <w:adjustRightInd w:val="0"/>
+        <w:ind w:firstLine="0"/>
+        <w:rPr>
+          <w:rFonts w:ascii="Courier New" w:hAnsi="Courier New" w:cs="Courier New"/>
+          <w:color w:val="000000"/>
+          <w:sz w:val="20"/>
+          <w:szCs w:val="20"/>
+          <w:highlight w:val="white"/>
+        </w:rPr>
+      </w:pPr>
+    </w:p>
+    <w:p>
+      <w:pPr>
+        <w:autoSpaceDE w:val="0"/>
+        <w:autoSpaceDN w:val="0"/>
+        <w:adjustRightInd w:val="0"/>
+        <w:ind w:firstLine="0"/>
+        <w:rPr>
+          <w:rFonts w:ascii="Courier New" w:hAnsi="Courier New" w:cs="Courier New"/>
+          <w:color w:val="008000"/>
+          <w:sz w:val="20"/>
+          <w:szCs w:val="20"/>
+          <w:highlight w:val="white"/>
+        </w:rPr>
+      </w:pPr>
+      <w:r>
+        <w:rPr>
+          <w:rFonts w:ascii="Courier New" w:hAnsi="Courier New" w:cs="Courier New"/>
+          <w:color w:val="008000"/>
+          <w:sz w:val="20"/>
+          <w:szCs w:val="20"/>
+          <w:highlight w:val="white"/>
+        </w:rPr>
+        <w:t xml:space="preserve">/* </w:t>
+      </w:r>
+    </w:p>
+    <w:p>
+      <w:pPr>
+        <w:autoSpaceDE w:val="0"/>
+        <w:autoSpaceDN w:val="0"/>
+        <w:adjustRightInd w:val="0"/>
+        <w:ind w:firstLine="0"/>
+        <w:rPr>
+          <w:rFonts w:ascii="Courier New" w:hAnsi="Courier New" w:cs="Courier New"/>
+          <w:color w:val="008000"/>
+          <w:sz w:val="20"/>
+          <w:szCs w:val="20"/>
+          <w:highlight w:val="white"/>
+        </w:rPr>
+      </w:pPr>
+      <w:r>
+        <w:rPr>
+          <w:rFonts w:ascii="Courier New" w:hAnsi="Courier New" w:cs="Courier New"/>
+          <w:color w:val="008000"/>
+          <w:sz w:val="20"/>
+          <w:szCs w:val="20"/>
+          <w:highlight w:val="white"/>
+        </w:rPr>
+        <w:t xml:space="preserve"> * Emitted when a peer is dropped from the P2P network</w:t>
+      </w:r>
+    </w:p>
+    <w:p>
+      <w:pPr>
+        <w:autoSpaceDE w:val="0"/>
+        <w:autoSpaceDN w:val="0"/>
+        <w:adjustRightInd w:val="0"/>
+        <w:ind w:firstLine="0"/>
+        <w:rPr>
+          <w:rFonts w:ascii="Courier New" w:hAnsi="Courier New" w:cs="Courier New"/>
+          <w:color w:val="008000"/>
+          <w:sz w:val="20"/>
+          <w:szCs w:val="20"/>
+          <w:highlight w:val="white"/>
+        </w:rPr>
+      </w:pPr>
+      <w:r>
+        <w:rPr>
+          <w:rFonts w:ascii="Courier New" w:hAnsi="Courier New" w:cs="Courier New"/>
+          <w:color w:val="008000"/>
+          <w:sz w:val="20"/>
+          <w:szCs w:val="20"/>
+          <w:highlight w:val="white"/>
+        </w:rPr>
+        <w:t xml:space="preserve"> *      </w:t>
+      </w:r>
+      <w:proofErr w:type="spellStart"/>
+      <w:r>
+        <w:rPr>
+          <w:rFonts w:ascii="Courier New" w:hAnsi="Courier New" w:cs="Courier New"/>
+          <w:color w:val="008000"/>
+          <w:sz w:val="20"/>
+          <w:szCs w:val="20"/>
+          <w:highlight w:val="white"/>
+        </w:rPr>
+        <w:t>peer_name</w:t>
+      </w:r>
+      <w:proofErr w:type="spellEnd"/>
+      <w:r>
+        <w:rPr>
+          <w:rFonts w:ascii="Courier New" w:hAnsi="Courier New" w:cs="Courier New"/>
+          <w:color w:val="008000"/>
+          <w:sz w:val="20"/>
+          <w:szCs w:val="20"/>
+          <w:highlight w:val="white"/>
+        </w:rPr>
+        <w:t>: &lt;string&gt; name of the peer</w:t>
+      </w:r>
+    </w:p>
+    <w:p>
+      <w:pPr>
+        <w:autoSpaceDE w:val="0"/>
+        <w:autoSpaceDN w:val="0"/>
+        <w:adjustRightInd w:val="0"/>
+        <w:ind w:firstLine="0"/>
+        <w:rPr>
+          <w:rFonts w:ascii="Courier New" w:hAnsi="Courier New" w:cs="Courier New"/>
+          <w:color w:val="000000"/>
+          <w:sz w:val="20"/>
+          <w:szCs w:val="20"/>
+          <w:highlight w:val="white"/>
+        </w:rPr>
+      </w:pPr>
+      <w:r>
+        <w:rPr>
+          <w:rFonts w:ascii="Courier New" w:hAnsi="Courier New" w:cs="Courier New"/>
+          <w:color w:val="008000"/>
+          <w:sz w:val="20"/>
+          <w:szCs w:val="20"/>
+          <w:highlight w:val="white"/>
+        </w:rPr>
+        <w:t xml:space="preserve"> */</w:t>
+      </w:r>
+    </w:p>
+    <w:p>
+      <w:pPr>
+        <w:autoSpaceDE w:val="0"/>
+        <w:autoSpaceDN w:val="0"/>
+        <w:adjustRightInd w:val="0"/>
+        <w:ind w:firstLine="0"/>
+        <w:rPr>
+          <w:rFonts w:ascii="Courier New" w:hAnsi="Courier New" w:cs="Courier New"/>
+          <w:color w:val="000000"/>
+          <w:sz w:val="20"/>
+          <w:szCs w:val="20"/>
+          <w:highlight w:val="white"/>
+        </w:rPr>
+      </w:pPr>
+      <w:proofErr w:type="gramStart"/>
+      <w:r>
+        <w:rPr>
+          <w:rFonts w:ascii="Courier New" w:hAnsi="Courier New" w:cs="Courier New"/>
+          <w:color w:val="000000"/>
+          <w:sz w:val="20"/>
+          <w:szCs w:val="20"/>
+          <w:highlight w:val="white"/>
+        </w:rPr>
+        <w:t>signal</w:t>
+      </w:r>
+      <w:proofErr w:type="gramEnd"/>
+      <w:r>
+        <w:rPr>
+          <w:rFonts w:ascii="Courier New" w:hAnsi="Courier New" w:cs="Courier New"/>
+          <w:color w:val="000000"/>
+          <w:sz w:val="20"/>
+          <w:szCs w:val="20"/>
+          <w:highlight w:val="white"/>
+        </w:rPr>
+        <w:t xml:space="preserve"> </w:t>
+      </w:r>
+      <w:proofErr w:type="spellStart"/>
+      <w:r>
+        <w:rPr>
+          <w:rFonts w:ascii="Courier New" w:hAnsi="Courier New" w:cs="Courier New"/>
+          <w:color w:val="000000"/>
+          <w:sz w:val="20"/>
+          <w:szCs w:val="20"/>
+          <w:highlight w:val="white"/>
+        </w:rPr>
+        <w:t>peer_dropped</w:t>
+      </w:r>
+      <w:proofErr w:type="spellEnd"/>
+    </w:p>
+    <w:p>
+      <w:pPr>
+        <w:autoSpaceDE w:val="0"/>
+        <w:autoSpaceDN w:val="0"/>
+        <w:adjustRightInd w:val="0"/>
+        <w:ind w:firstLine="0"/>
+        <w:rPr>
+          <w:rFonts w:ascii="Courier New" w:hAnsi="Courier New" w:cs="Courier New"/>
+          <w:color w:val="000000"/>
+          <w:sz w:val="20"/>
+          <w:szCs w:val="20"/>
+          <w:highlight w:val="white"/>
+        </w:rPr>
+      </w:pPr>
+    </w:p>
+    <w:p>
+      <w:pPr>
+        <w:autoSpaceDE w:val="0"/>
+        <w:autoSpaceDN w:val="0"/>
+        <w:adjustRightInd w:val="0"/>
+        <w:ind w:firstLine="0"/>
+        <w:rPr>
+          <w:rFonts w:ascii="Courier New" w:hAnsi="Courier New" w:cs="Courier New"/>
+          <w:color w:val="008000"/>
+          <w:sz w:val="20"/>
+          <w:szCs w:val="20"/>
+          <w:highlight w:val="white"/>
+        </w:rPr>
+      </w:pPr>
+      <w:r>
+        <w:rPr>
+          <w:rFonts w:ascii="Courier New" w:hAnsi="Courier New" w:cs="Courier New"/>
+          <w:color w:val="008000"/>
+          <w:sz w:val="20"/>
+          <w:szCs w:val="20"/>
+          <w:highlight w:val="white"/>
+        </w:rPr>
+        <w:t xml:space="preserve">/* </w:t>
+      </w:r>
+    </w:p>
+    <w:p>
+      <w:pPr>
+        <w:autoSpaceDE w:val="0"/>
+        <w:autoSpaceDN w:val="0"/>
+        <w:adjustRightInd w:val="0"/>
+        <w:ind w:firstLine="0"/>
+        <w:rPr>
+          <w:rFonts w:ascii="Courier New" w:hAnsi="Courier New" w:cs="Courier New"/>
+          <w:color w:val="008000"/>
+          <w:sz w:val="20"/>
+          <w:szCs w:val="20"/>
+          <w:highlight w:val="white"/>
+        </w:rPr>
+      </w:pPr>
+      <w:r>
+        <w:rPr>
+          <w:rFonts w:ascii="Courier New" w:hAnsi="Courier New" w:cs="Courier New"/>
+          <w:color w:val="008000"/>
+          <w:sz w:val="20"/>
+          <w:szCs w:val="20"/>
+          <w:highlight w:val="white"/>
+        </w:rPr>
+        <w:t xml:space="preserve"> * Emitted when a </w:t>
+      </w:r>
+      <w:r>
+        <w:rPr>
+          <w:rFonts w:ascii="Courier New" w:hAnsi="Courier New" w:cs="Courier New"/>
+          <w:color w:val="008000"/>
+          <w:sz w:val="20"/>
+          <w:szCs w:val="20"/>
+          <w:highlight w:val="white"/>
+        </w:rPr>
+        <w:t xml:space="preserve">new </w:t>
+      </w:r>
+      <w:r>
+        <w:rPr>
+          <w:rFonts w:ascii="Courier New" w:hAnsi="Courier New" w:cs="Courier New"/>
+          <w:color w:val="008000"/>
+          <w:sz w:val="20"/>
+          <w:szCs w:val="20"/>
+          <w:highlight w:val="white"/>
+        </w:rPr>
+        <w:t xml:space="preserve">peer </w:t>
+      </w:r>
+      <w:r>
+        <w:rPr>
+          <w:rFonts w:ascii="Courier New" w:hAnsi="Courier New" w:cs="Courier New"/>
+          <w:color w:val="008000"/>
+          <w:sz w:val="20"/>
+          <w:szCs w:val="20"/>
+          <w:highlight w:val="white"/>
+        </w:rPr>
+        <w:t>is found on</w:t>
+      </w:r>
+      <w:r>
+        <w:rPr>
+          <w:rFonts w:ascii="Courier New" w:hAnsi="Courier New" w:cs="Courier New"/>
+          <w:color w:val="008000"/>
+          <w:sz w:val="20"/>
+          <w:szCs w:val="20"/>
+          <w:highlight w:val="white"/>
+        </w:rPr>
+        <w:t xml:space="preserve"> the P2P network</w:t>
+      </w:r>
+    </w:p>
+    <w:p>
+      <w:pPr>
+        <w:autoSpaceDE w:val="0"/>
+        <w:autoSpaceDN w:val="0"/>
+        <w:adjustRightInd w:val="0"/>
+        <w:ind w:firstLine="0"/>
+        <w:rPr>
+          <w:rFonts w:ascii="Courier New" w:hAnsi="Courier New" w:cs="Courier New"/>
+          <w:color w:val="008000"/>
+          <w:sz w:val="20"/>
+          <w:szCs w:val="20"/>
+          <w:highlight w:val="white"/>
+        </w:rPr>
+      </w:pPr>
+      <w:r>
+        <w:rPr>
+          <w:rFonts w:ascii="Courier New" w:hAnsi="Courier New" w:cs="Courier New"/>
+          <w:color w:val="008000"/>
+          <w:sz w:val="20"/>
+          <w:szCs w:val="20"/>
+          <w:highlight w:val="white"/>
+        </w:rPr>
+        <w:t xml:space="preserve"> *      </w:t>
+      </w:r>
+      <w:proofErr w:type="spellStart"/>
+      <w:r>
+        <w:rPr>
+          <w:rFonts w:ascii="Courier New" w:hAnsi="Courier New" w:cs="Courier New"/>
+          <w:color w:val="008000"/>
+          <w:sz w:val="20"/>
+          <w:szCs w:val="20"/>
+          <w:highlight w:val="white"/>
+        </w:rPr>
+        <w:t>peer_name</w:t>
+      </w:r>
+      <w:proofErr w:type="spellEnd"/>
+      <w:r>
+        <w:rPr>
+          <w:rFonts w:ascii="Courier New" w:hAnsi="Courier New" w:cs="Courier New"/>
+          <w:color w:val="008000"/>
+          <w:sz w:val="20"/>
+          <w:szCs w:val="20"/>
+          <w:highlight w:val="white"/>
+        </w:rPr>
+        <w:t>: &lt;string&gt; name of the peer</w:t>
+      </w:r>
+    </w:p>
+    <w:p>
+      <w:pPr>
+        <w:autoSpaceDE w:val="0"/>
+        <w:autoSpaceDN w:val="0"/>
+        <w:adjustRightInd w:val="0"/>
+        <w:ind w:firstLine="0"/>
+        <w:rPr>
+          <w:rFonts w:ascii="Courier New" w:hAnsi="Courier New" w:cs="Courier New"/>
+          <w:color w:val="000000"/>
+          <w:sz w:val="20"/>
+          <w:szCs w:val="20"/>
+          <w:highlight w:val="white"/>
+        </w:rPr>
+      </w:pPr>
+      <w:r>
+        <w:rPr>
+          <w:rFonts w:ascii="Courier New" w:hAnsi="Courier New" w:cs="Courier New"/>
+          <w:color w:val="008000"/>
+          <w:sz w:val="20"/>
+          <w:szCs w:val="20"/>
+          <w:highlight w:val="white"/>
+        </w:rPr>
+        <w:t xml:space="preserve"> */</w:t>
+      </w:r>
+    </w:p>
+    <w:p>
+      <w:pPr>
+        <w:autoSpaceDE w:val="0"/>
+        <w:autoSpaceDN w:val="0"/>
+        <w:adjustRightInd w:val="0"/>
+        <w:ind w:firstLine="0"/>
+        <w:rPr>
+          <w:rFonts w:ascii="Courier New" w:hAnsi="Courier New" w:cs="Courier New"/>
+          <w:color w:val="000000"/>
+          <w:sz w:val="20"/>
+          <w:szCs w:val="20"/>
+          <w:highlight w:val="white"/>
+        </w:rPr>
+      </w:pPr>
+      <w:proofErr w:type="gramStart"/>
+      <w:r>
+        <w:rPr>
+          <w:rFonts w:ascii="Courier New" w:hAnsi="Courier New" w:cs="Courier New"/>
+          <w:color w:val="000000"/>
+          <w:sz w:val="20"/>
+          <w:szCs w:val="20"/>
+          <w:highlight w:val="white"/>
+        </w:rPr>
+        <w:t>signal</w:t>
+      </w:r>
+      <w:proofErr w:type="gramEnd"/>
+      <w:r>
+        <w:rPr>
+          <w:rFonts w:ascii="Courier New" w:hAnsi="Courier New" w:cs="Courier New"/>
+          <w:color w:val="000000"/>
+          <w:sz w:val="20"/>
+          <w:szCs w:val="20"/>
+          <w:highlight w:val="white"/>
+        </w:rPr>
+        <w:t xml:space="preserve"> </w:t>
+      </w:r>
+      <w:proofErr w:type="spellStart"/>
+      <w:r>
+        <w:rPr>
+          <w:rFonts w:ascii="Courier New" w:hAnsi="Courier New" w:cs="Courier New"/>
+          <w:color w:val="000000"/>
+          <w:sz w:val="20"/>
+          <w:szCs w:val="20"/>
+          <w:highlight w:val="white"/>
+        </w:rPr>
+        <w:t>peer_</w:t>
+      </w:r>
+      <w:r>
+        <w:rPr>
+          <w:rFonts w:ascii="Courier New" w:hAnsi="Courier New" w:cs="Courier New"/>
+          <w:color w:val="000000"/>
+          <w:sz w:val="20"/>
+          <w:szCs w:val="20"/>
+          <w:highlight w:val="white"/>
+        </w:rPr>
+        <w:t>joined</w:t>
+      </w:r>
+      <w:proofErr w:type="spellEnd"/>
+    </w:p>
+    <w:p>
+      <w:pPr>
+        <w:autoSpaceDE w:val="0"/>
+        <w:autoSpaceDN w:val="0"/>
+        <w:adjustRightInd w:val="0"/>
+        <w:ind w:firstLine="0"/>
+        <w:rPr>
+          <w:rFonts w:ascii="Courier New" w:hAnsi="Courier New" w:cs="Courier New"/>
+          <w:color w:val="000000"/>
+          <w:sz w:val="20"/>
+          <w:szCs w:val="20"/>
+          <w:highlight w:val="white"/>
+        </w:rPr>
+      </w:pPr>
+    </w:p>
+    <w:p>
+      <w:pPr>
+        <w:autoSpaceDE w:val="0"/>
+        <w:autoSpaceDN w:val="0"/>
+        <w:adjustRightInd w:val="0"/>
+        <w:ind w:firstLine="0"/>
+        <w:rPr>
+          <w:rFonts w:ascii="Courier New" w:hAnsi="Courier New" w:cs="Courier New"/>
+          <w:color w:val="000000"/>
+          <w:sz w:val="20"/>
+          <w:szCs w:val="20"/>
+          <w:highlight w:val="white"/>
+        </w:rPr>
+      </w:pPr>
+    </w:p>
+    <w:p>
+      <w:pPr>
+        <w:autoSpaceDE w:val="0"/>
+        <w:autoSpaceDN w:val="0"/>
+        <w:adjustRightInd w:val="0"/>
+        <w:ind w:firstLine="0"/>
+        <w:rPr>
+          <w:rFonts w:ascii="Courier New" w:hAnsi="Courier New" w:cs="Courier New"/>
+          <w:color w:val="008000"/>
+          <w:sz w:val="20"/>
+          <w:szCs w:val="20"/>
+          <w:highlight w:val="white"/>
+        </w:rPr>
+      </w:pPr>
+      <w:r>
+        <w:rPr>
+          <w:rFonts w:ascii="Courier New" w:hAnsi="Courier New" w:cs="Courier New"/>
+          <w:color w:val="008000"/>
+          <w:sz w:val="20"/>
+          <w:szCs w:val="20"/>
+          <w:highlight w:val="white"/>
+        </w:rPr>
+        <w:t xml:space="preserve">/* </w:t>
+      </w:r>
+    </w:p>
+    <w:p>
+      <w:pPr>
+        <w:autoSpaceDE w:val="0"/>
+        <w:autoSpaceDN w:val="0"/>
+        <w:adjustRightInd w:val="0"/>
+        <w:ind w:firstLine="0"/>
+        <w:rPr>
+          <w:rFonts w:ascii="Courier New" w:hAnsi="Courier New" w:cs="Courier New"/>
+          <w:color w:val="008000"/>
+          <w:sz w:val="20"/>
+          <w:szCs w:val="20"/>
+          <w:highlight w:val="white"/>
+        </w:rPr>
+      </w:pPr>
+      <w:r>
+        <w:rPr>
+          <w:rFonts w:ascii="Courier New" w:hAnsi="Courier New" w:cs="Courier New"/>
+          <w:color w:val="008000"/>
+          <w:sz w:val="20"/>
+          <w:szCs w:val="20"/>
+          <w:highlight w:val="white"/>
+        </w:rPr>
+        <w:t xml:space="preserve"> * Emitted when a reliable message has been received.</w:t>
+      </w:r>
+    </w:p>
+    <w:p>
+      <w:pPr>
+        <w:autoSpaceDE w:val="0"/>
+        <w:autoSpaceDN w:val="0"/>
+        <w:adjustRightInd w:val="0"/>
+        <w:ind w:firstLine="0"/>
+        <w:rPr>
+          <w:rFonts w:ascii="Courier New" w:hAnsi="Courier New" w:cs="Courier New"/>
+          <w:color w:val="008000"/>
+          <w:sz w:val="20"/>
+          <w:szCs w:val="20"/>
+          <w:highlight w:val="white"/>
+        </w:rPr>
+      </w:pPr>
+      <w:r>
+        <w:rPr>
+          <w:rFonts w:ascii="Courier New" w:hAnsi="Courier New" w:cs="Courier New"/>
+          <w:color w:val="008000"/>
+          <w:sz w:val="20"/>
+          <w:szCs w:val="20"/>
+          <w:highlight w:val="white"/>
+        </w:rPr>
+        <w:t xml:space="preserve"> *      </w:t>
+      </w:r>
+      <w:proofErr w:type="spellStart"/>
+      <w:r>
+        <w:rPr>
+          <w:rFonts w:ascii="Courier New" w:hAnsi="Courier New" w:cs="Courier New"/>
+          <w:color w:val="008000"/>
+          <w:sz w:val="20"/>
+          <w:szCs w:val="20"/>
+          <w:highlight w:val="white"/>
+        </w:rPr>
+        <w:t>packet_data</w:t>
+      </w:r>
+      <w:proofErr w:type="spellEnd"/>
+      <w:r>
+        <w:rPr>
+          <w:rFonts w:ascii="Courier New" w:hAnsi="Courier New" w:cs="Courier New"/>
+          <w:color w:val="008000"/>
+          <w:sz w:val="20"/>
+          <w:szCs w:val="20"/>
+          <w:highlight w:val="white"/>
+        </w:rPr>
+        <w:t>: &lt;dictionary&gt; Copy of the packet data</w:t>
+      </w:r>
+    </w:p>
+    <w:p>
+      <w:pPr>
+        <w:autoSpaceDE w:val="0"/>
+        <w:autoSpaceDN w:val="0"/>
+        <w:adjustRightInd w:val="0"/>
+        <w:ind w:firstLine="0"/>
+        <w:rPr>
+          <w:rFonts w:ascii="Courier New" w:hAnsi="Courier New" w:cs="Courier New"/>
+          <w:color w:val="008000"/>
+          <w:sz w:val="20"/>
+          <w:szCs w:val="20"/>
+          <w:highlight w:val="white"/>
+        </w:rPr>
+      </w:pPr>
+      <w:r>
+        <w:rPr>
+          <w:rFonts w:ascii="Courier New" w:hAnsi="Courier New" w:cs="Courier New"/>
+          <w:color w:val="008000"/>
+          <w:sz w:val="20"/>
+          <w:szCs w:val="20"/>
+          <w:highlight w:val="white"/>
+        </w:rPr>
+        <w:t xml:space="preserve"> *                   A subset of this data is {</w:t>
+      </w:r>
+    </w:p>
+    <w:p>
+      <w:pPr>
+        <w:autoSpaceDE w:val="0"/>
+        <w:autoSpaceDN w:val="0"/>
+        <w:adjustRightInd w:val="0"/>
+        <w:ind w:firstLine="0"/>
+        <w:rPr>
+          <w:rFonts w:ascii="Courier New" w:hAnsi="Courier New" w:cs="Courier New"/>
+          <w:color w:val="008000"/>
+          <w:sz w:val="20"/>
+          <w:szCs w:val="20"/>
+          <w:highlight w:val="white"/>
+        </w:rPr>
+      </w:pPr>
+      <w:r>
+        <w:rPr>
+          <w:rFonts w:ascii="Courier New" w:hAnsi="Courier New" w:cs="Courier New"/>
+          <w:color w:val="008000"/>
+          <w:sz w:val="20"/>
+          <w:szCs w:val="20"/>
+          <w:highlight w:val="white"/>
+        </w:rPr>
+        <w:t xml:space="preserve"> *                      </w:t>
+      </w:r>
+      <w:proofErr w:type="gramStart"/>
+      <w:r>
+        <w:rPr>
+          <w:rFonts w:ascii="Courier New" w:hAnsi="Courier New" w:cs="Courier New"/>
+          <w:color w:val="008000"/>
+          <w:sz w:val="20"/>
+          <w:szCs w:val="20"/>
+          <w:highlight w:val="white"/>
+        </w:rPr>
+        <w:t>from</w:t>
+      </w:r>
+      <w:proofErr w:type="gramEnd"/>
+      <w:r>
+        <w:rPr>
+          <w:rFonts w:ascii="Courier New" w:hAnsi="Courier New" w:cs="Courier New"/>
+          <w:color w:val="008000"/>
+          <w:sz w:val="20"/>
+          <w:szCs w:val="20"/>
+          <w:highlight w:val="white"/>
+        </w:rPr>
         <w:t>: &lt;string&gt; The name of the sender</w:t>
       </w:r>
     </w:p>
@@ -9447,6 +10311,75 @@
           <w:szCs w:val="20"/>
           <w:highlight w:val="white"/>
         </w:rPr>
+        <w:t xml:space="preserve"> *                      </w:t>
+      </w:r>
+      <w:proofErr w:type="gramStart"/>
+      <w:r>
+        <w:rPr>
+          <w:rFonts w:ascii="Courier New" w:hAnsi="Courier New" w:cs="Courier New"/>
+          <w:color w:val="008000"/>
+          <w:sz w:val="20"/>
+          <w:szCs w:val="20"/>
+          <w:highlight w:val="white"/>
+        </w:rPr>
+        <w:t>message-id</w:t>
+      </w:r>
+      <w:proofErr w:type="gramEnd"/>
+      <w:r>
+        <w:rPr>
+          <w:rFonts w:ascii="Courier New" w:hAnsi="Courier New" w:cs="Courier New"/>
+          <w:color w:val="008000"/>
+          <w:sz w:val="20"/>
+          <w:szCs w:val="20"/>
+          <w:highlight w:val="white"/>
+        </w:rPr>
+        <w:t>: &lt;</w:t>
+      </w:r>
+      <w:proofErr w:type="spellStart"/>
+      <w:r>
+        <w:rPr>
+          <w:rFonts w:ascii="Courier New" w:hAnsi="Courier New" w:cs="Courier New"/>
+          <w:color w:val="008000"/>
+          <w:sz w:val="20"/>
+          <w:szCs w:val="20"/>
+          <w:highlight w:val="white"/>
+        </w:rPr>
+        <w:t>int</w:t>
+      </w:r>
+      <w:proofErr w:type="spellEnd"/>
+      <w:r>
+        <w:rPr>
+          <w:rFonts w:ascii="Courier New" w:hAnsi="Courier New" w:cs="Courier New"/>
+          <w:color w:val="008000"/>
+          <w:sz w:val="20"/>
+          <w:szCs w:val="20"/>
+          <w:highlight w:val="white"/>
+        </w:rPr>
+        <w:t>&gt; Unique per sender</w:t>
+      </w:r>
+    </w:p>
+    <w:p>
+      <w:pPr>
+        <w:autoSpaceDE w:val="0"/>
+        <w:autoSpaceDN w:val="0"/>
+        <w:adjustRightInd w:val="0"/>
+        <w:ind w:firstLine="0"/>
+        <w:rPr>
+          <w:rFonts w:ascii="Courier New" w:hAnsi="Courier New" w:cs="Courier New"/>
+          <w:color w:val="008000"/>
+          <w:sz w:val="20"/>
+          <w:szCs w:val="20"/>
+          <w:highlight w:val="white"/>
+        </w:rPr>
+      </w:pPr>
+      <w:r>
+        <w:rPr>
+          <w:rFonts w:ascii="Courier New" w:hAnsi="Courier New" w:cs="Courier New"/>
+          <w:color w:val="008000"/>
+          <w:sz w:val="20"/>
+          <w:szCs w:val="20"/>
+          <w:highlight w:val="white"/>
+        </w:rPr>
         <w:t xml:space="preserve"> *                   }</w:t>
       </w:r>
     </w:p>
@@ -9464,6 +10397,31 @@
           <w:highlight w:val="white"/>
         </w:rPr>
       </w:pPr>
+      <w:r>
+        <w:rPr>
+          <w:rFonts w:ascii="Courier New" w:hAnsi="Courier New" w:cs="Courier New"/>
+          <w:color w:val="008000"/>
+          <w:sz w:val="20"/>
+          <w:szCs w:val="20"/>
+          <w:highlight w:val="white"/>
+        </w:rPr>
+        <w:t xml:space="preserve"> */</w:t>
+      </w:r>
+    </w:p>
+    <w:p>
+      <w:pPr>
+        <w:autoSpaceDE w:val="0"/>
+        <w:autoSpaceDN w:val="0"/>
+        <w:adjustRightInd w:val="0"/>
+        <w:ind w:firstLine="0"/>
+        <w:rPr>
+          <w:rFonts w:ascii="Courier New" w:hAnsi="Courier New" w:cs="Courier New"/>
+          <w:color w:val="000000"/>
+          <w:sz w:val="20"/>
+          <w:szCs w:val="20"/>
+          <w:highlight w:val="white"/>
+        </w:rPr>
+      </w:pPr>
       <w:proofErr w:type="gramStart"/>
       <w:r>
         <w:rPr>
@@ -9493,102 +10451,21 @@
           <w:color w:val="000000"/>
           <w:sz w:val="20"/>
           <w:szCs w:val="20"/>
-        </w:rPr>
-        <w:t>peer_confirmed_reliable_message_received</w:t>
+          <w:highlight w:val="white"/>
+        </w:rPr>
+        <w:t>received_reliable_message_from_peer</w:t>
       </w:r>
       <w:proofErr w:type="spellEnd"/>
-    </w:p>
-    <w:p>
-      <w:pPr>
-        <w:autoSpaceDE w:val="0"/>
-        <w:autoSpaceDN w:val="0"/>
-        <w:adjustRightInd w:val="0"/>
-        <w:ind w:firstLine="0"/>
-        <w:rPr>
-          <w:rFonts w:ascii="Courier New" w:hAnsi="Courier New" w:cs="Courier New"/>
-          <w:color w:val="000000"/>
-          <w:sz w:val="20"/>
-          <w:szCs w:val="20"/>
-          <w:highlight w:val="white"/>
-        </w:rPr>
-      </w:pPr>
-    </w:p>
-    <w:p>
-      <w:pPr>
-        <w:autoSpaceDE w:val="0"/>
-        <w:autoSpaceDN w:val="0"/>
-        <w:adjustRightInd w:val="0"/>
-        <w:ind w:firstLine="0"/>
-        <w:rPr>
-          <w:rFonts w:ascii="Courier New" w:hAnsi="Courier New" w:cs="Courier New"/>
-          <w:color w:val="000000"/>
-          <w:sz w:val="20"/>
-          <w:szCs w:val="20"/>
-          <w:highlight w:val="white"/>
-        </w:rPr>
-      </w:pPr>
-    </w:p>
-    <w:p>
-      <w:pPr>
-        <w:autoSpaceDE w:val="0"/>
-        <w:autoSpaceDN w:val="0"/>
-        <w:adjustRightInd w:val="0"/>
-        <w:ind w:firstLine="0"/>
-        <w:rPr>
-          <w:rFonts w:ascii="Courier New" w:hAnsi="Courier New" w:cs="Courier New"/>
-          <w:color w:val="000000"/>
-          <w:sz w:val="20"/>
-          <w:szCs w:val="20"/>
-          <w:highlight w:val="white"/>
-        </w:rPr>
-      </w:pPr>
-      <w:bookmarkStart w:id="0" w:name="_GoBack"/>
-      <w:bookmarkEnd w:id="0"/>
-    </w:p>
-    <w:p>
-      <w:pPr>
-        <w:autoSpaceDE w:val="0"/>
-        <w:autoSpaceDN w:val="0"/>
-        <w:adjustRightInd w:val="0"/>
-        <w:ind w:firstLine="0"/>
-        <w:rPr>
-          <w:rFonts w:ascii="Courier New" w:hAnsi="Courier New" w:cs="Courier New"/>
-          <w:color w:val="000000"/>
-          <w:sz w:val="20"/>
-          <w:szCs w:val="20"/>
-          <w:highlight w:val="white"/>
-        </w:rPr>
-      </w:pPr>
-    </w:p>
-    <w:p>
-      <w:pPr>
-        <w:autoSpaceDE w:val="0"/>
-        <w:autoSpaceDN w:val="0"/>
-        <w:adjustRightInd w:val="0"/>
-        <w:ind w:firstLine="0"/>
-        <w:rPr>
-          <w:rFonts w:ascii="Courier New" w:hAnsi="Courier New" w:cs="Courier New"/>
-          <w:color w:val="000000"/>
-          <w:sz w:val="20"/>
-          <w:szCs w:val="20"/>
-          <w:highlight w:val="white"/>
-        </w:rPr>
-      </w:pPr>
-    </w:p>
-    <w:p>
-      <w:pPr>
-        <w:autoSpaceDE w:val="0"/>
-        <w:autoSpaceDN w:val="0"/>
-        <w:adjustRightInd w:val="0"/>
-        <w:ind w:firstLine="0"/>
-        <w:rPr>
-          <w:rFonts w:ascii="Courier New" w:hAnsi="Courier New" w:cs="Courier New"/>
-          <w:color w:val="000000"/>
-          <w:sz w:val="20"/>
-          <w:szCs w:val="20"/>
-          <w:highlight w:val="white"/>
-        </w:rPr>
-      </w:pPr>
+      <w:r>
+        <w:rPr>
+          <w:rFonts w:ascii="Courier New" w:hAnsi="Courier New" w:cs="Courier New"/>
+          <w:color w:val="000000"/>
+          <w:sz w:val="20"/>
+          <w:szCs w:val="20"/>
+          <w:highlight w:val="white"/>
+        </w:rPr>
+        <w:t xml:space="preserve"> </w:t>
+      </w:r>
     </w:p>
     <w:p>
       <w:pPr>
@@ -9667,7 +10544,54 @@
           <w:szCs w:val="20"/>
           <w:highlight w:val="white"/>
         </w:rPr>
-        <w:t xml:space="preserve"> * Emitted when a peer is dropped from the P2P network</w:t>
+        <w:t xml:space="preserve"> * Emitted when a handshake server has responded with</w:t>
+      </w:r>
+    </w:p>
+    <w:p>
+      <w:pPr>
+        <w:autoSpaceDE w:val="0"/>
+        <w:autoSpaceDN w:val="0"/>
+        <w:adjustRightInd w:val="0"/>
+        <w:ind w:firstLine="0"/>
+        <w:rPr>
+          <w:rFonts w:ascii="Courier New" w:hAnsi="Courier New" w:cs="Courier New"/>
+          <w:color w:val="008000"/>
+          <w:sz w:val="20"/>
+          <w:szCs w:val="20"/>
+          <w:highlight w:val="white"/>
+        </w:rPr>
+      </w:pPr>
+      <w:r>
+        <w:rPr>
+          <w:rFonts w:ascii="Courier New" w:hAnsi="Courier New" w:cs="Courier New"/>
+          <w:color w:val="008000"/>
+          <w:sz w:val="20"/>
+          <w:szCs w:val="20"/>
+          <w:highlight w:val="white"/>
+        </w:rPr>
+        <w:t xml:space="preserve"> * </w:t>
+      </w:r>
+      <w:proofErr w:type="gramStart"/>
+      <w:r>
+        <w:rPr>
+          <w:rFonts w:ascii="Courier New" w:hAnsi="Courier New" w:cs="Courier New"/>
+          <w:color w:val="008000"/>
+          <w:sz w:val="20"/>
+          <w:szCs w:val="20"/>
+          <w:highlight w:val="white"/>
+        </w:rPr>
+        <w:t>a</w:t>
+      </w:r>
+      <w:proofErr w:type="gramEnd"/>
+      <w:r>
+        <w:rPr>
+          <w:rFonts w:ascii="Courier New" w:hAnsi="Courier New" w:cs="Courier New"/>
+          <w:color w:val="008000"/>
+          <w:sz w:val="20"/>
+          <w:szCs w:val="20"/>
+          <w:highlight w:val="white"/>
+        </w:rPr>
+        <w:t xml:space="preserve"> list of registered servers.</w:t>
       </w:r>
     </w:p>
     <w:p>
@@ -9703,7 +10627,7 @@
           <w:szCs w:val="20"/>
           <w:highlight w:val="white"/>
         </w:rPr>
-        <w:t>peer_name</w:t>
+        <w:t>server_names</w:t>
       </w:r>
       <w:proofErr w:type="spellEnd"/>
       <w:r>
@@ -9714,7 +10638,7 @@
           <w:szCs w:val="20"/>
           <w:highlight w:val="white"/>
         </w:rPr>
-        <w:t>: &lt;string&gt; name of the peer</w:t>
+        <w:t>: &lt;array&gt; names of registered servers</w:t>
       </w:r>
     </w:p>
     <w:p>
@@ -9787,7 +10711,7 @@
           <w:szCs w:val="20"/>
           <w:highlight w:val="white"/>
         </w:rPr>
-        <w:t>peer_dropped</w:t>
+        <w:t>received_server_list</w:t>
       </w:r>
       <w:proofErr w:type="spellEnd"/>
     </w:p>
@@ -9814,819 +10738,117 @@
         <w:ind w:firstLine="0"/>
         <w:rPr>
           <w:rFonts w:ascii="Courier New" w:hAnsi="Courier New" w:cs="Courier New"/>
-          <w:color w:val="008000"/>
-          <w:sz w:val="20"/>
-          <w:szCs w:val="20"/>
-          <w:highlight w:val="white"/>
-        </w:rPr>
-      </w:pPr>
-      <w:r>
-        <w:rPr>
-          <w:rFonts w:ascii="Courier New" w:hAnsi="Courier New" w:cs="Courier New"/>
-          <w:color w:val="008000"/>
-          <w:sz w:val="20"/>
-          <w:szCs w:val="20"/>
-          <w:highlight w:val="white"/>
-        </w:rPr>
-        <w:t xml:space="preserve">/* </w:t>
-      </w:r>
-    </w:p>
-    <w:p>
-      <w:pPr>
-        <w:autoSpaceDE w:val="0"/>
-        <w:autoSpaceDN w:val="0"/>
-        <w:adjustRightInd w:val="0"/>
-        <w:ind w:firstLine="0"/>
-        <w:rPr>
-          <w:rFonts w:ascii="Courier New" w:hAnsi="Courier New" w:cs="Courier New"/>
-          <w:color w:val="008000"/>
-          <w:sz w:val="20"/>
-          <w:szCs w:val="20"/>
-          <w:highlight w:val="white"/>
-        </w:rPr>
-      </w:pPr>
-      <w:r>
-        <w:rPr>
-          <w:rFonts w:ascii="Courier New" w:hAnsi="Courier New" w:cs="Courier New"/>
-          <w:color w:val="008000"/>
-          <w:sz w:val="20"/>
-          <w:szCs w:val="20"/>
-          <w:highlight w:val="white"/>
-        </w:rPr>
-        <w:t xml:space="preserve"> * Emitted when a </w:t>
-      </w:r>
-      <w:r>
-        <w:rPr>
-          <w:rFonts w:ascii="Courier New" w:hAnsi="Courier New" w:cs="Courier New"/>
-          <w:color w:val="008000"/>
-          <w:sz w:val="20"/>
-          <w:szCs w:val="20"/>
-          <w:highlight w:val="white"/>
-        </w:rPr>
-        <w:t xml:space="preserve">new </w:t>
-      </w:r>
-      <w:r>
-        <w:rPr>
-          <w:rFonts w:ascii="Courier New" w:hAnsi="Courier New" w:cs="Courier New"/>
-          <w:color w:val="008000"/>
-          <w:sz w:val="20"/>
-          <w:szCs w:val="20"/>
-          <w:highlight w:val="white"/>
-        </w:rPr>
-        <w:t xml:space="preserve">peer </w:t>
-      </w:r>
-      <w:r>
-        <w:rPr>
-          <w:rFonts w:ascii="Courier New" w:hAnsi="Courier New" w:cs="Courier New"/>
-          <w:color w:val="008000"/>
-          <w:sz w:val="20"/>
-          <w:szCs w:val="20"/>
-          <w:highlight w:val="white"/>
-        </w:rPr>
-        <w:t>is found on</w:t>
-      </w:r>
-      <w:r>
-        <w:rPr>
-          <w:rFonts w:ascii="Courier New" w:hAnsi="Courier New" w:cs="Courier New"/>
-          <w:color w:val="008000"/>
-          <w:sz w:val="20"/>
-          <w:szCs w:val="20"/>
-          <w:highlight w:val="white"/>
-        </w:rPr>
-        <w:t xml:space="preserve"> the P2P network</w:t>
-      </w:r>
-    </w:p>
-    <w:p>
-      <w:pPr>
-        <w:autoSpaceDE w:val="0"/>
-        <w:autoSpaceDN w:val="0"/>
-        <w:adjustRightInd w:val="0"/>
-        <w:ind w:firstLine="0"/>
-        <w:rPr>
-          <w:rFonts w:ascii="Courier New" w:hAnsi="Courier New" w:cs="Courier New"/>
-          <w:color w:val="008000"/>
-          <w:sz w:val="20"/>
-          <w:szCs w:val="20"/>
-          <w:highlight w:val="white"/>
-        </w:rPr>
-      </w:pPr>
-      <w:r>
-        <w:rPr>
-          <w:rFonts w:ascii="Courier New" w:hAnsi="Courier New" w:cs="Courier New"/>
-          <w:color w:val="008000"/>
-          <w:sz w:val="20"/>
-          <w:szCs w:val="20"/>
-          <w:highlight w:val="white"/>
-        </w:rPr>
-        <w:t xml:space="preserve"> *      </w:t>
-      </w:r>
-      <w:proofErr w:type="spellStart"/>
-      <w:r>
-        <w:rPr>
-          <w:rFonts w:ascii="Courier New" w:hAnsi="Courier New" w:cs="Courier New"/>
-          <w:color w:val="008000"/>
-          <w:sz w:val="20"/>
-          <w:szCs w:val="20"/>
-          <w:highlight w:val="white"/>
-        </w:rPr>
-        <w:t>peer_name</w:t>
-      </w:r>
-      <w:proofErr w:type="spellEnd"/>
-      <w:r>
-        <w:rPr>
-          <w:rFonts w:ascii="Courier New" w:hAnsi="Courier New" w:cs="Courier New"/>
-          <w:color w:val="008000"/>
-          <w:sz w:val="20"/>
-          <w:szCs w:val="20"/>
-          <w:highlight w:val="white"/>
-        </w:rPr>
-        <w:t>: &lt;string&gt; name of the peer</w:t>
-      </w:r>
-    </w:p>
-    <w:p>
-      <w:pPr>
-        <w:autoSpaceDE w:val="0"/>
-        <w:autoSpaceDN w:val="0"/>
-        <w:adjustRightInd w:val="0"/>
-        <w:ind w:firstLine="0"/>
-        <w:rPr>
-          <w:rFonts w:ascii="Courier New" w:hAnsi="Courier New" w:cs="Courier New"/>
-          <w:color w:val="000000"/>
-          <w:sz w:val="20"/>
-          <w:szCs w:val="20"/>
-          <w:highlight w:val="white"/>
-        </w:rPr>
-      </w:pPr>
-      <w:r>
-        <w:rPr>
-          <w:rFonts w:ascii="Courier New" w:hAnsi="Courier New" w:cs="Courier New"/>
-          <w:color w:val="008000"/>
-          <w:sz w:val="20"/>
-          <w:szCs w:val="20"/>
-          <w:highlight w:val="white"/>
-        </w:rPr>
-        <w:t xml:space="preserve"> */</w:t>
-      </w:r>
-    </w:p>
-    <w:p>
-      <w:pPr>
-        <w:autoSpaceDE w:val="0"/>
-        <w:autoSpaceDN w:val="0"/>
-        <w:adjustRightInd w:val="0"/>
-        <w:ind w:firstLine="0"/>
-        <w:rPr>
-          <w:rFonts w:ascii="Courier New" w:hAnsi="Courier New" w:cs="Courier New"/>
-          <w:color w:val="000000"/>
-          <w:sz w:val="20"/>
-          <w:szCs w:val="20"/>
-          <w:highlight w:val="white"/>
-        </w:rPr>
-      </w:pPr>
-      <w:proofErr w:type="gramStart"/>
-      <w:r>
-        <w:rPr>
-          <w:rFonts w:ascii="Courier New" w:hAnsi="Courier New" w:cs="Courier New"/>
-          <w:color w:val="000000"/>
-          <w:sz w:val="20"/>
-          <w:szCs w:val="20"/>
-          <w:highlight w:val="white"/>
-        </w:rPr>
-        <w:t>signal</w:t>
-      </w:r>
-      <w:proofErr w:type="gramEnd"/>
-      <w:r>
-        <w:rPr>
-          <w:rFonts w:ascii="Courier New" w:hAnsi="Courier New" w:cs="Courier New"/>
-          <w:color w:val="000000"/>
-          <w:sz w:val="20"/>
-          <w:szCs w:val="20"/>
-          <w:highlight w:val="white"/>
-        </w:rPr>
-        <w:t xml:space="preserve"> </w:t>
-      </w:r>
-      <w:proofErr w:type="spellStart"/>
-      <w:r>
-        <w:rPr>
-          <w:rFonts w:ascii="Courier New" w:hAnsi="Courier New" w:cs="Courier New"/>
-          <w:color w:val="000000"/>
-          <w:sz w:val="20"/>
-          <w:szCs w:val="20"/>
-          <w:highlight w:val="white"/>
-        </w:rPr>
-        <w:t>peer_</w:t>
-      </w:r>
-      <w:r>
-        <w:rPr>
-          <w:rFonts w:ascii="Courier New" w:hAnsi="Courier New" w:cs="Courier New"/>
-          <w:color w:val="000000"/>
-          <w:sz w:val="20"/>
-          <w:szCs w:val="20"/>
-          <w:highlight w:val="white"/>
-        </w:rPr>
-        <w:t>joined</w:t>
-      </w:r>
-      <w:proofErr w:type="spellEnd"/>
-    </w:p>
-    <w:p>
-      <w:pPr>
-        <w:autoSpaceDE w:val="0"/>
-        <w:autoSpaceDN w:val="0"/>
-        <w:adjustRightInd w:val="0"/>
-        <w:ind w:firstLine="0"/>
-        <w:rPr>
-          <w:rFonts w:ascii="Courier New" w:hAnsi="Courier New" w:cs="Courier New"/>
-          <w:color w:val="000000"/>
-          <w:sz w:val="20"/>
-          <w:szCs w:val="20"/>
-          <w:highlight w:val="white"/>
-        </w:rPr>
-      </w:pPr>
-    </w:p>
-    <w:p>
-      <w:pPr>
-        <w:autoSpaceDE w:val="0"/>
-        <w:autoSpaceDN w:val="0"/>
-        <w:adjustRightInd w:val="0"/>
-        <w:ind w:firstLine="0"/>
-        <w:rPr>
-          <w:rFonts w:ascii="Courier New" w:hAnsi="Courier New" w:cs="Courier New"/>
-          <w:color w:val="000000"/>
-          <w:sz w:val="20"/>
-          <w:szCs w:val="20"/>
-          <w:highlight w:val="white"/>
-        </w:rPr>
-      </w:pPr>
-    </w:p>
-    <w:p>
-      <w:pPr>
-        <w:autoSpaceDE w:val="0"/>
-        <w:autoSpaceDN w:val="0"/>
-        <w:adjustRightInd w:val="0"/>
-        <w:ind w:firstLine="0"/>
-        <w:rPr>
-          <w:rFonts w:ascii="Courier New" w:hAnsi="Courier New" w:cs="Courier New"/>
-          <w:color w:val="008000"/>
-          <w:sz w:val="20"/>
-          <w:szCs w:val="20"/>
-          <w:highlight w:val="white"/>
-        </w:rPr>
-      </w:pPr>
-      <w:r>
-        <w:rPr>
-          <w:rFonts w:ascii="Courier New" w:hAnsi="Courier New" w:cs="Courier New"/>
-          <w:color w:val="008000"/>
-          <w:sz w:val="20"/>
-          <w:szCs w:val="20"/>
-          <w:highlight w:val="white"/>
-        </w:rPr>
-        <w:t xml:space="preserve">/* </w:t>
-      </w:r>
-    </w:p>
-    <w:p>
-      <w:pPr>
-        <w:autoSpaceDE w:val="0"/>
-        <w:autoSpaceDN w:val="0"/>
-        <w:adjustRightInd w:val="0"/>
-        <w:ind w:firstLine="0"/>
-        <w:rPr>
-          <w:rFonts w:ascii="Courier New" w:hAnsi="Courier New" w:cs="Courier New"/>
-          <w:color w:val="008000"/>
-          <w:sz w:val="20"/>
-          <w:szCs w:val="20"/>
-          <w:highlight w:val="white"/>
-        </w:rPr>
-      </w:pPr>
-      <w:r>
-        <w:rPr>
-          <w:rFonts w:ascii="Courier New" w:hAnsi="Courier New" w:cs="Courier New"/>
-          <w:color w:val="008000"/>
-          <w:sz w:val="20"/>
-          <w:szCs w:val="20"/>
-          <w:highlight w:val="white"/>
-        </w:rPr>
-        <w:t xml:space="preserve"> * Emitted when a change in peers (addition or removal) </w:t>
-      </w:r>
-    </w:p>
-    <w:p>
-      <w:pPr>
-        <w:autoSpaceDE w:val="0"/>
-        <w:autoSpaceDN w:val="0"/>
-        <w:adjustRightInd w:val="0"/>
-        <w:ind w:firstLine="0"/>
-        <w:rPr>
-          <w:rFonts w:ascii="Courier New" w:hAnsi="Courier New" w:cs="Courier New"/>
-          <w:color w:val="008000"/>
-          <w:sz w:val="20"/>
-          <w:szCs w:val="20"/>
-          <w:highlight w:val="white"/>
-        </w:rPr>
-      </w:pPr>
-      <w:r>
-        <w:rPr>
-          <w:rFonts w:ascii="Courier New" w:hAnsi="Courier New" w:cs="Courier New"/>
-          <w:color w:val="008000"/>
-          <w:sz w:val="20"/>
-          <w:szCs w:val="20"/>
-          <w:highlight w:val="white"/>
-        </w:rPr>
-        <w:t xml:space="preserve"> * occurs in the network. </w:t>
-      </w:r>
-    </w:p>
-    <w:p>
-      <w:pPr>
-        <w:autoSpaceDE w:val="0"/>
-        <w:autoSpaceDN w:val="0"/>
-        <w:adjustRightInd w:val="0"/>
-        <w:ind w:firstLine="0"/>
-        <w:rPr>
-          <w:rFonts w:ascii="Courier New" w:hAnsi="Courier New" w:cs="Courier New"/>
-          <w:color w:val="008000"/>
-          <w:sz w:val="20"/>
-          <w:szCs w:val="20"/>
-          <w:highlight w:val="white"/>
-        </w:rPr>
-      </w:pPr>
-      <w:r>
-        <w:rPr>
-          <w:rFonts w:ascii="Courier New" w:hAnsi="Courier New" w:cs="Courier New"/>
-          <w:color w:val="008000"/>
-          <w:sz w:val="20"/>
-          <w:szCs w:val="20"/>
-          <w:highlight w:val="white"/>
-        </w:rPr>
-        <w:t xml:space="preserve"> *      </w:t>
-      </w:r>
-      <w:proofErr w:type="spellStart"/>
-      <w:r>
-        <w:rPr>
-          <w:rFonts w:ascii="Courier New" w:hAnsi="Courier New" w:cs="Courier New"/>
-          <w:color w:val="008000"/>
-          <w:sz w:val="20"/>
-          <w:szCs w:val="20"/>
-          <w:highlight w:val="white"/>
-        </w:rPr>
-        <w:t>peer_names</w:t>
-      </w:r>
-      <w:proofErr w:type="spellEnd"/>
-      <w:r>
-        <w:rPr>
-          <w:rFonts w:ascii="Courier New" w:hAnsi="Courier New" w:cs="Courier New"/>
-          <w:color w:val="008000"/>
-          <w:sz w:val="20"/>
-          <w:szCs w:val="20"/>
-          <w:highlight w:val="white"/>
-        </w:rPr>
-        <w:t>: &lt;array&gt; names of current peers</w:t>
-      </w:r>
-    </w:p>
-    <w:p>
-      <w:pPr>
-        <w:autoSpaceDE w:val="0"/>
-        <w:autoSpaceDN w:val="0"/>
-        <w:adjustRightInd w:val="0"/>
-        <w:ind w:firstLine="0"/>
-        <w:rPr>
-          <w:rFonts w:ascii="Courier New" w:hAnsi="Courier New" w:cs="Courier New"/>
-          <w:color w:val="000000"/>
-          <w:sz w:val="20"/>
-          <w:szCs w:val="20"/>
-          <w:highlight w:val="white"/>
-        </w:rPr>
-      </w:pPr>
-      <w:r>
-        <w:rPr>
-          <w:rFonts w:ascii="Courier New" w:hAnsi="Courier New" w:cs="Courier New"/>
-          <w:color w:val="008000"/>
-          <w:sz w:val="20"/>
-          <w:szCs w:val="20"/>
-          <w:highlight w:val="white"/>
-        </w:rPr>
-        <w:t xml:space="preserve"> */</w:t>
-      </w:r>
-    </w:p>
-    <w:p>
-      <w:pPr>
-        <w:autoSpaceDE w:val="0"/>
-        <w:autoSpaceDN w:val="0"/>
-        <w:adjustRightInd w:val="0"/>
-        <w:ind w:firstLine="0"/>
-        <w:rPr>
-          <w:rFonts w:ascii="Courier New" w:hAnsi="Courier New" w:cs="Courier New"/>
-          <w:color w:val="000000"/>
-          <w:sz w:val="20"/>
-          <w:szCs w:val="20"/>
-          <w:highlight w:val="white"/>
-        </w:rPr>
-      </w:pPr>
-      <w:proofErr w:type="gramStart"/>
-      <w:r>
-        <w:rPr>
-          <w:rFonts w:ascii="Courier New" w:hAnsi="Courier New" w:cs="Courier New"/>
-          <w:color w:val="000000"/>
-          <w:sz w:val="20"/>
-          <w:szCs w:val="20"/>
-          <w:highlight w:val="white"/>
-        </w:rPr>
-        <w:t>signal</w:t>
-      </w:r>
-      <w:proofErr w:type="gramEnd"/>
-      <w:r>
-        <w:rPr>
-          <w:rFonts w:ascii="Courier New" w:hAnsi="Courier New" w:cs="Courier New"/>
-          <w:color w:val="000000"/>
-          <w:sz w:val="20"/>
-          <w:szCs w:val="20"/>
-          <w:highlight w:val="white"/>
-        </w:rPr>
-        <w:t xml:space="preserve"> </w:t>
-      </w:r>
-      <w:proofErr w:type="spellStart"/>
-      <w:r>
-        <w:rPr>
-          <w:rFonts w:ascii="Courier New" w:hAnsi="Courier New" w:cs="Courier New"/>
-          <w:color w:val="000000"/>
-          <w:sz w:val="20"/>
-          <w:szCs w:val="20"/>
-          <w:highlight w:val="white"/>
-        </w:rPr>
-        <w:t>peer_list_updated</w:t>
-      </w:r>
-      <w:proofErr w:type="spellEnd"/>
-    </w:p>
-    <w:p>
-      <w:pPr>
-        <w:autoSpaceDE w:val="0"/>
-        <w:autoSpaceDN w:val="0"/>
-        <w:adjustRightInd w:val="0"/>
-        <w:ind w:firstLine="0"/>
-        <w:rPr>
-          <w:rFonts w:ascii="Courier New" w:hAnsi="Courier New" w:cs="Courier New"/>
-          <w:color w:val="000000"/>
-          <w:sz w:val="20"/>
-          <w:szCs w:val="20"/>
-          <w:highlight w:val="white"/>
-        </w:rPr>
-      </w:pPr>
-    </w:p>
-    <w:p>
-      <w:pPr>
-        <w:autoSpaceDE w:val="0"/>
-        <w:autoSpaceDN w:val="0"/>
-        <w:adjustRightInd w:val="0"/>
-        <w:ind w:firstLine="0"/>
-        <w:rPr>
-          <w:rFonts w:ascii="Courier New" w:hAnsi="Courier New" w:cs="Courier New"/>
-          <w:color w:val="000000"/>
-          <w:sz w:val="20"/>
-          <w:szCs w:val="20"/>
-          <w:highlight w:val="white"/>
-        </w:rPr>
-      </w:pPr>
-    </w:p>
-    <w:p>
-      <w:pPr>
-        <w:autoSpaceDE w:val="0"/>
-        <w:autoSpaceDN w:val="0"/>
-        <w:adjustRightInd w:val="0"/>
-        <w:ind w:firstLine="0"/>
-        <w:rPr>
-          <w:rFonts w:ascii="Courier New" w:hAnsi="Courier New" w:cs="Courier New"/>
-          <w:color w:val="008000"/>
-          <w:sz w:val="20"/>
-          <w:szCs w:val="20"/>
-          <w:highlight w:val="white"/>
-        </w:rPr>
-      </w:pPr>
-      <w:r>
-        <w:rPr>
-          <w:rFonts w:ascii="Courier New" w:hAnsi="Courier New" w:cs="Courier New"/>
-          <w:color w:val="008000"/>
-          <w:sz w:val="20"/>
-          <w:szCs w:val="20"/>
-          <w:highlight w:val="white"/>
-        </w:rPr>
-        <w:t xml:space="preserve">/* </w:t>
-      </w:r>
-    </w:p>
-    <w:p>
-      <w:pPr>
-        <w:autoSpaceDE w:val="0"/>
-        <w:autoSpaceDN w:val="0"/>
-        <w:adjustRightInd w:val="0"/>
-        <w:ind w:firstLine="0"/>
-        <w:rPr>
-          <w:rFonts w:ascii="Courier New" w:hAnsi="Courier New" w:cs="Courier New"/>
-          <w:color w:val="008000"/>
-          <w:sz w:val="20"/>
-          <w:szCs w:val="20"/>
-          <w:highlight w:val="white"/>
-        </w:rPr>
-      </w:pPr>
-      <w:r>
-        <w:rPr>
-          <w:rFonts w:ascii="Courier New" w:hAnsi="Courier New" w:cs="Courier New"/>
-          <w:color w:val="008000"/>
-          <w:sz w:val="20"/>
-          <w:szCs w:val="20"/>
-          <w:highlight w:val="white"/>
-        </w:rPr>
-        <w:t xml:space="preserve"> * Emitted when a peer-check has failed. If this is a </w:t>
-      </w:r>
-    </w:p>
-    <w:p>
-      <w:pPr>
-        <w:autoSpaceDE w:val="0"/>
-        <w:autoSpaceDN w:val="0"/>
-        <w:adjustRightInd w:val="0"/>
-        <w:ind w:firstLine="0"/>
-        <w:rPr>
-          <w:rFonts w:ascii="Courier New" w:hAnsi="Courier New" w:cs="Courier New"/>
-          <w:color w:val="008000"/>
-          <w:sz w:val="20"/>
-          <w:szCs w:val="20"/>
-          <w:highlight w:val="white"/>
-        </w:rPr>
-      </w:pPr>
-      <w:r>
-        <w:rPr>
-          <w:rFonts w:ascii="Courier New" w:hAnsi="Courier New" w:cs="Courier New"/>
-          <w:color w:val="008000"/>
-          <w:sz w:val="20"/>
-          <w:szCs w:val="20"/>
-          <w:highlight w:val="white"/>
-        </w:rPr>
-        <w:t xml:space="preserve"> * </w:t>
-      </w:r>
-      <w:proofErr w:type="gramStart"/>
-      <w:r>
-        <w:rPr>
-          <w:rFonts w:ascii="Courier New" w:hAnsi="Courier New" w:cs="Courier New"/>
-          <w:color w:val="008000"/>
-          <w:sz w:val="20"/>
-          <w:szCs w:val="20"/>
-          <w:highlight w:val="white"/>
-        </w:rPr>
-        <w:t>server</w:t>
-      </w:r>
-      <w:proofErr w:type="gramEnd"/>
-      <w:r>
-        <w:rPr>
-          <w:rFonts w:ascii="Courier New" w:hAnsi="Courier New" w:cs="Courier New"/>
-          <w:color w:val="008000"/>
-          <w:sz w:val="20"/>
-          <w:szCs w:val="20"/>
-          <w:highlight w:val="white"/>
-        </w:rPr>
-        <w:t xml:space="preserve"> player, the peer will be dropped. If it is</w:t>
-      </w:r>
-    </w:p>
-    <w:p>
-      <w:pPr>
-        <w:autoSpaceDE w:val="0"/>
-        <w:autoSpaceDN w:val="0"/>
-        <w:adjustRightInd w:val="0"/>
-        <w:ind w:firstLine="0"/>
-        <w:rPr>
-          <w:rFonts w:ascii="Courier New" w:hAnsi="Courier New" w:cs="Courier New"/>
-          <w:color w:val="008000"/>
-          <w:sz w:val="20"/>
-          <w:szCs w:val="20"/>
-          <w:highlight w:val="white"/>
-        </w:rPr>
-      </w:pPr>
-      <w:r>
-        <w:rPr>
-          <w:rFonts w:ascii="Courier New" w:hAnsi="Courier New" w:cs="Courier New"/>
-          <w:color w:val="008000"/>
-          <w:sz w:val="20"/>
-          <w:szCs w:val="20"/>
-          <w:highlight w:val="white"/>
-        </w:rPr>
-        <w:t xml:space="preserve"> * </w:t>
-      </w:r>
-      <w:proofErr w:type="gramStart"/>
-      <w:r>
-        <w:rPr>
-          <w:rFonts w:ascii="Courier New" w:hAnsi="Courier New" w:cs="Courier New"/>
-          <w:color w:val="008000"/>
-          <w:sz w:val="20"/>
-          <w:szCs w:val="20"/>
-          <w:highlight w:val="white"/>
-        </w:rPr>
-        <w:t>not</w:t>
-      </w:r>
-      <w:proofErr w:type="gramEnd"/>
-      <w:r>
-        <w:rPr>
-          <w:rFonts w:ascii="Courier New" w:hAnsi="Courier New" w:cs="Courier New"/>
-          <w:color w:val="008000"/>
-          <w:sz w:val="20"/>
-          <w:szCs w:val="20"/>
-          <w:highlight w:val="white"/>
-        </w:rPr>
-        <w:t xml:space="preserve"> a server player, the session will end.</w:t>
-      </w:r>
-    </w:p>
-    <w:p>
-      <w:pPr>
-        <w:autoSpaceDE w:val="0"/>
-        <w:autoSpaceDN w:val="0"/>
-        <w:adjustRightInd w:val="0"/>
-        <w:ind w:firstLine="0"/>
-        <w:rPr>
-          <w:rFonts w:ascii="Courier New" w:hAnsi="Courier New" w:cs="Courier New"/>
-          <w:color w:val="008000"/>
-          <w:sz w:val="20"/>
-          <w:szCs w:val="20"/>
-          <w:highlight w:val="white"/>
-        </w:rPr>
-      </w:pPr>
-      <w:r>
-        <w:rPr>
-          <w:rFonts w:ascii="Courier New" w:hAnsi="Courier New" w:cs="Courier New"/>
-          <w:color w:val="008000"/>
-          <w:sz w:val="20"/>
-          <w:szCs w:val="20"/>
-          <w:highlight w:val="white"/>
-        </w:rPr>
-        <w:t xml:space="preserve"> *      </w:t>
-      </w:r>
-      <w:proofErr w:type="spellStart"/>
-      <w:r>
-        <w:rPr>
-          <w:rFonts w:ascii="Courier New" w:hAnsi="Courier New" w:cs="Courier New"/>
-          <w:color w:val="008000"/>
-          <w:sz w:val="20"/>
-          <w:szCs w:val="20"/>
-          <w:highlight w:val="white"/>
-        </w:rPr>
-        <w:t>peer_name</w:t>
-      </w:r>
-      <w:proofErr w:type="spellEnd"/>
-      <w:r>
-        <w:rPr>
-          <w:rFonts w:ascii="Courier New" w:hAnsi="Courier New" w:cs="Courier New"/>
-          <w:color w:val="008000"/>
-          <w:sz w:val="20"/>
-          <w:szCs w:val="20"/>
-          <w:highlight w:val="white"/>
-        </w:rPr>
-        <w:t>: &lt;string&gt; name of the peer</w:t>
-      </w:r>
-    </w:p>
-    <w:p>
-      <w:pPr>
-        <w:autoSpaceDE w:val="0"/>
-        <w:autoSpaceDN w:val="0"/>
-        <w:adjustRightInd w:val="0"/>
-        <w:ind w:firstLine="0"/>
-        <w:rPr>
-          <w:rFonts w:ascii="Courier New" w:hAnsi="Courier New" w:cs="Courier New"/>
-          <w:color w:val="000000"/>
-          <w:sz w:val="20"/>
-          <w:szCs w:val="20"/>
-          <w:highlight w:val="white"/>
-        </w:rPr>
-      </w:pPr>
-      <w:r>
-        <w:rPr>
-          <w:rFonts w:ascii="Courier New" w:hAnsi="Courier New" w:cs="Courier New"/>
-          <w:color w:val="008000"/>
-          <w:sz w:val="20"/>
-          <w:szCs w:val="20"/>
-          <w:highlight w:val="white"/>
-        </w:rPr>
-        <w:t xml:space="preserve"> */</w:t>
-      </w:r>
-    </w:p>
-    <w:p>
-      <w:pPr>
-        <w:autoSpaceDE w:val="0"/>
-        <w:autoSpaceDN w:val="0"/>
-        <w:adjustRightInd w:val="0"/>
-        <w:ind w:firstLine="0"/>
-        <w:rPr>
-          <w:rFonts w:ascii="Courier New" w:hAnsi="Courier New" w:cs="Courier New"/>
-          <w:color w:val="000000"/>
-          <w:sz w:val="20"/>
-          <w:szCs w:val="20"/>
-          <w:highlight w:val="white"/>
-        </w:rPr>
-      </w:pPr>
-      <w:proofErr w:type="gramStart"/>
-      <w:r>
-        <w:rPr>
-          <w:rFonts w:ascii="Courier New" w:hAnsi="Courier New" w:cs="Courier New"/>
-          <w:color w:val="000000"/>
-          <w:sz w:val="20"/>
-          <w:szCs w:val="20"/>
-          <w:highlight w:val="white"/>
-        </w:rPr>
-        <w:t>signal</w:t>
-      </w:r>
-      <w:proofErr w:type="gramEnd"/>
-      <w:r>
-        <w:rPr>
-          <w:rFonts w:ascii="Courier New" w:hAnsi="Courier New" w:cs="Courier New"/>
-          <w:color w:val="000000"/>
-          <w:sz w:val="20"/>
-          <w:szCs w:val="20"/>
-          <w:highlight w:val="white"/>
-        </w:rPr>
-        <w:t xml:space="preserve"> </w:t>
-      </w:r>
-      <w:proofErr w:type="spellStart"/>
-      <w:r>
-        <w:rPr>
-          <w:rFonts w:ascii="Courier New" w:hAnsi="Courier New" w:cs="Courier New"/>
-          <w:color w:val="000000"/>
-          <w:sz w:val="20"/>
-          <w:szCs w:val="20"/>
-          <w:highlight w:val="white"/>
-        </w:rPr>
-        <w:t>peer_timeout</w:t>
-      </w:r>
-      <w:proofErr w:type="spellEnd"/>
-    </w:p>
-    <w:p>
-      <w:pPr>
-        <w:autoSpaceDE w:val="0"/>
-        <w:autoSpaceDN w:val="0"/>
-        <w:adjustRightInd w:val="0"/>
-        <w:ind w:firstLine="0"/>
-        <w:rPr>
-          <w:rFonts w:ascii="Courier New" w:hAnsi="Courier New" w:cs="Courier New"/>
-          <w:color w:val="000000"/>
-          <w:sz w:val="20"/>
-          <w:szCs w:val="20"/>
-          <w:highlight w:val="white"/>
-        </w:rPr>
-      </w:pPr>
-    </w:p>
-    <w:p>
-      <w:pPr>
-        <w:autoSpaceDE w:val="0"/>
-        <w:autoSpaceDN w:val="0"/>
-        <w:adjustRightInd w:val="0"/>
-        <w:ind w:firstLine="0"/>
-        <w:rPr>
-          <w:rFonts w:ascii="Courier New" w:hAnsi="Courier New" w:cs="Courier New"/>
-          <w:color w:val="000000"/>
-          <w:sz w:val="20"/>
-          <w:szCs w:val="20"/>
-          <w:highlight w:val="white"/>
-        </w:rPr>
-      </w:pPr>
-    </w:p>
-    <w:p>
-      <w:pPr>
-        <w:autoSpaceDE w:val="0"/>
-        <w:autoSpaceDN w:val="0"/>
-        <w:adjustRightInd w:val="0"/>
-        <w:ind w:firstLine="0"/>
-        <w:rPr>
-          <w:rFonts w:ascii="Courier New" w:hAnsi="Courier New" w:cs="Courier New"/>
-          <w:color w:val="008000"/>
-          <w:sz w:val="20"/>
-          <w:szCs w:val="20"/>
-          <w:highlight w:val="white"/>
-        </w:rPr>
-      </w:pPr>
-      <w:r>
-        <w:rPr>
-          <w:rFonts w:ascii="Courier New" w:hAnsi="Courier New" w:cs="Courier New"/>
-          <w:color w:val="008000"/>
-          <w:sz w:val="20"/>
-          <w:szCs w:val="20"/>
-          <w:highlight w:val="white"/>
-        </w:rPr>
-        <w:t xml:space="preserve">/* </w:t>
-      </w:r>
-    </w:p>
-    <w:p>
-      <w:pPr>
-        <w:autoSpaceDE w:val="0"/>
-        <w:autoSpaceDN w:val="0"/>
-        <w:adjustRightInd w:val="0"/>
-        <w:ind w:firstLine="0"/>
-        <w:rPr>
-          <w:rFonts w:ascii="Courier New" w:hAnsi="Courier New" w:cs="Courier New"/>
-          <w:color w:val="008000"/>
-          <w:sz w:val="20"/>
-          <w:szCs w:val="20"/>
-          <w:highlight w:val="white"/>
-        </w:rPr>
-      </w:pPr>
-      <w:r>
-        <w:rPr>
-          <w:rFonts w:ascii="Courier New" w:hAnsi="Courier New" w:cs="Courier New"/>
-          <w:color w:val="008000"/>
-          <w:sz w:val="20"/>
-          <w:szCs w:val="20"/>
-          <w:highlight w:val="white"/>
-        </w:rPr>
-        <w:t xml:space="preserve"> * Emitted when a reliable message has been received.</w:t>
-      </w:r>
+          <w:color w:val="000000"/>
+          <w:sz w:val="20"/>
+          <w:szCs w:val="20"/>
+          <w:highlight w:val="white"/>
+        </w:rPr>
+      </w:pPr>
+    </w:p>
+    <w:p>
+      <w:pPr>
+        <w:autoSpaceDE w:val="0"/>
+        <w:autoSpaceDN w:val="0"/>
+        <w:adjustRightInd w:val="0"/>
+        <w:ind w:firstLine="0"/>
+        <w:rPr>
+          <w:rFonts w:ascii="Courier New" w:hAnsi="Courier New" w:cs="Courier New"/>
+          <w:color w:val="000000"/>
+          <w:sz w:val="20"/>
+          <w:szCs w:val="20"/>
+          <w:highlight w:val="white"/>
+        </w:rPr>
+      </w:pPr>
+    </w:p>
+    <w:p>
+      <w:pPr>
+        <w:autoSpaceDE w:val="0"/>
+        <w:autoSpaceDN w:val="0"/>
+        <w:adjustRightInd w:val="0"/>
+        <w:ind w:firstLine="0"/>
+        <w:rPr>
+          <w:rFonts w:ascii="Courier New" w:hAnsi="Courier New" w:cs="Courier New"/>
+          <w:color w:val="000000"/>
+          <w:sz w:val="20"/>
+          <w:szCs w:val="20"/>
+          <w:highlight w:val="white"/>
+        </w:rPr>
+      </w:pPr>
+    </w:p>
+    <w:p>
+      <w:pPr>
+        <w:autoSpaceDE w:val="0"/>
+        <w:autoSpaceDN w:val="0"/>
+        <w:adjustRightInd w:val="0"/>
+        <w:ind w:firstLine="0"/>
+        <w:rPr>
+          <w:rFonts w:ascii="Courier New" w:hAnsi="Courier New" w:cs="Courier New"/>
+          <w:color w:val="000000"/>
+          <w:sz w:val="20"/>
+          <w:szCs w:val="20"/>
+          <w:highlight w:val="white"/>
+        </w:rPr>
+      </w:pPr>
+    </w:p>
+    <w:p>
+      <w:pPr>
+        <w:autoSpaceDE w:val="0"/>
+        <w:autoSpaceDN w:val="0"/>
+        <w:adjustRightInd w:val="0"/>
+        <w:ind w:firstLine="0"/>
+        <w:rPr>
+          <w:rFonts w:ascii="Courier New" w:hAnsi="Courier New" w:cs="Courier New"/>
+          <w:color w:val="000000"/>
+          <w:sz w:val="20"/>
+          <w:szCs w:val="20"/>
+          <w:highlight w:val="white"/>
+        </w:rPr>
+      </w:pPr>
+    </w:p>
+    <w:p>
+      <w:pPr>
+        <w:autoSpaceDE w:val="0"/>
+        <w:autoSpaceDN w:val="0"/>
+        <w:adjustRightInd w:val="0"/>
+        <w:ind w:firstLine="0"/>
+        <w:rPr>
+          <w:rFonts w:ascii="Courier New" w:hAnsi="Courier New" w:cs="Courier New"/>
+          <w:color w:val="000000"/>
+          <w:sz w:val="20"/>
+          <w:szCs w:val="20"/>
+          <w:highlight w:val="white"/>
+        </w:rPr>
+      </w:pPr>
+    </w:p>
+    <w:p>
+      <w:pPr>
+        <w:autoSpaceDE w:val="0"/>
+        <w:autoSpaceDN w:val="0"/>
+        <w:adjustRightInd w:val="0"/>
+        <w:ind w:firstLine="0"/>
+        <w:rPr>
+          <w:rFonts w:ascii="Courier New" w:hAnsi="Courier New" w:cs="Courier New"/>
+          <w:color w:val="000000"/>
+          <w:sz w:val="20"/>
+          <w:szCs w:val="20"/>
+          <w:highlight w:val="white"/>
+        </w:rPr>
+      </w:pPr>
+    </w:p>
+    <w:p>
+      <w:pPr>
+        <w:autoSpaceDE w:val="0"/>
+        <w:autoSpaceDN w:val="0"/>
+        <w:adjustRightInd w:val="0"/>
+        <w:ind w:firstLine="0"/>
+        <w:rPr>
+          <w:rFonts w:ascii="Courier New" w:hAnsi="Courier New" w:cs="Courier New"/>
+          <w:color w:val="000000"/>
+          <w:sz w:val="20"/>
+          <w:szCs w:val="20"/>
+          <w:highlight w:val="white"/>
+        </w:rPr>
+      </w:pPr>
     </w:p>
     <w:p>
       <w:pPr>
@@ -10651,700 +10873,6 @@
           <w:highlight w:val="white"/>
         </w:rPr>
         <w:lastRenderedPageBreak/>
-        <w:t xml:space="preserve"> *      </w:t>
-      </w:r>
-      <w:proofErr w:type="spellStart"/>
-      <w:r>
-        <w:rPr>
-          <w:rFonts w:ascii="Courier New" w:hAnsi="Courier New" w:cs="Courier New"/>
-          <w:color w:val="008000"/>
-          <w:sz w:val="20"/>
-          <w:szCs w:val="20"/>
-          <w:highlight w:val="white"/>
-        </w:rPr>
-        <w:t>packet_data</w:t>
-      </w:r>
-      <w:proofErr w:type="spellEnd"/>
-      <w:r>
-        <w:rPr>
-          <w:rFonts w:ascii="Courier New" w:hAnsi="Courier New" w:cs="Courier New"/>
-          <w:color w:val="008000"/>
-          <w:sz w:val="20"/>
-          <w:szCs w:val="20"/>
-          <w:highlight w:val="white"/>
-        </w:rPr>
-        <w:t>: &lt;dictionary&gt; Copy of the packet data</w:t>
-      </w:r>
-    </w:p>
-    <w:p>
-      <w:pPr>
-        <w:autoSpaceDE w:val="0"/>
-        <w:autoSpaceDN w:val="0"/>
-        <w:adjustRightInd w:val="0"/>
-        <w:ind w:firstLine="0"/>
-        <w:rPr>
-          <w:rFonts w:ascii="Courier New" w:hAnsi="Courier New" w:cs="Courier New"/>
-          <w:color w:val="008000"/>
-          <w:sz w:val="20"/>
-          <w:szCs w:val="20"/>
-          <w:highlight w:val="white"/>
-        </w:rPr>
-      </w:pPr>
-      <w:r>
-        <w:rPr>
-          <w:rFonts w:ascii="Courier New" w:hAnsi="Courier New" w:cs="Courier New"/>
-          <w:color w:val="008000"/>
-          <w:sz w:val="20"/>
-          <w:szCs w:val="20"/>
-          <w:highlight w:val="white"/>
-        </w:rPr>
-        <w:t xml:space="preserve"> *                   A subset of this data is {</w:t>
-      </w:r>
-    </w:p>
-    <w:p>
-      <w:pPr>
-        <w:autoSpaceDE w:val="0"/>
-        <w:autoSpaceDN w:val="0"/>
-        <w:adjustRightInd w:val="0"/>
-        <w:ind w:firstLine="0"/>
-        <w:rPr>
-          <w:rFonts w:ascii="Courier New" w:hAnsi="Courier New" w:cs="Courier New"/>
-          <w:color w:val="008000"/>
-          <w:sz w:val="20"/>
-          <w:szCs w:val="20"/>
-          <w:highlight w:val="white"/>
-        </w:rPr>
-      </w:pPr>
-      <w:r>
-        <w:rPr>
-          <w:rFonts w:ascii="Courier New" w:hAnsi="Courier New" w:cs="Courier New"/>
-          <w:color w:val="008000"/>
-          <w:sz w:val="20"/>
-          <w:szCs w:val="20"/>
-          <w:highlight w:val="white"/>
-        </w:rPr>
-        <w:t xml:space="preserve"> *                      </w:t>
-      </w:r>
-      <w:proofErr w:type="gramStart"/>
-      <w:r>
-        <w:rPr>
-          <w:rFonts w:ascii="Courier New" w:hAnsi="Courier New" w:cs="Courier New"/>
-          <w:color w:val="008000"/>
-          <w:sz w:val="20"/>
-          <w:szCs w:val="20"/>
-          <w:highlight w:val="white"/>
-        </w:rPr>
-        <w:t>from</w:t>
-      </w:r>
-      <w:proofErr w:type="gramEnd"/>
-      <w:r>
-        <w:rPr>
-          <w:rFonts w:ascii="Courier New" w:hAnsi="Courier New" w:cs="Courier New"/>
-          <w:color w:val="008000"/>
-          <w:sz w:val="20"/>
-          <w:szCs w:val="20"/>
-          <w:highlight w:val="white"/>
-        </w:rPr>
-        <w:t>: &lt;string&gt; The name of the sender</w:t>
-      </w:r>
-    </w:p>
-    <w:p>
-      <w:pPr>
-        <w:autoSpaceDE w:val="0"/>
-        <w:autoSpaceDN w:val="0"/>
-        <w:adjustRightInd w:val="0"/>
-        <w:ind w:firstLine="0"/>
-        <w:rPr>
-          <w:rFonts w:ascii="Courier New" w:hAnsi="Courier New" w:cs="Courier New"/>
-          <w:color w:val="008000"/>
-          <w:sz w:val="20"/>
-          <w:szCs w:val="20"/>
-          <w:highlight w:val="white"/>
-        </w:rPr>
-      </w:pPr>
-      <w:r>
-        <w:rPr>
-          <w:rFonts w:ascii="Courier New" w:hAnsi="Courier New" w:cs="Courier New"/>
-          <w:color w:val="008000"/>
-          <w:sz w:val="20"/>
-          <w:szCs w:val="20"/>
-          <w:highlight w:val="white"/>
-        </w:rPr>
-        <w:t xml:space="preserve"> *                      </w:t>
-      </w:r>
-      <w:proofErr w:type="gramStart"/>
-      <w:r>
-        <w:rPr>
-          <w:rFonts w:ascii="Courier New" w:hAnsi="Courier New" w:cs="Courier New"/>
-          <w:color w:val="008000"/>
-          <w:sz w:val="20"/>
-          <w:szCs w:val="20"/>
-          <w:highlight w:val="white"/>
-        </w:rPr>
-        <w:t>to</w:t>
-      </w:r>
-      <w:proofErr w:type="gramEnd"/>
-      <w:r>
-        <w:rPr>
-          <w:rFonts w:ascii="Courier New" w:hAnsi="Courier New" w:cs="Courier New"/>
-          <w:color w:val="008000"/>
-          <w:sz w:val="20"/>
-          <w:szCs w:val="20"/>
-          <w:highlight w:val="white"/>
-        </w:rPr>
-        <w:t>: &lt;string&gt; will be the player's name</w:t>
-      </w:r>
-    </w:p>
-    <w:p>
-      <w:pPr>
-        <w:autoSpaceDE w:val="0"/>
-        <w:autoSpaceDN w:val="0"/>
-        <w:adjustRightInd w:val="0"/>
-        <w:ind w:firstLine="0"/>
-        <w:rPr>
-          <w:rFonts w:ascii="Courier New" w:hAnsi="Courier New" w:cs="Courier New"/>
-          <w:color w:val="008000"/>
-          <w:sz w:val="20"/>
-          <w:szCs w:val="20"/>
-          <w:highlight w:val="white"/>
-        </w:rPr>
-      </w:pPr>
-      <w:r>
-        <w:rPr>
-          <w:rFonts w:ascii="Courier New" w:hAnsi="Courier New" w:cs="Courier New"/>
-          <w:color w:val="008000"/>
-          <w:sz w:val="20"/>
-          <w:szCs w:val="20"/>
-          <w:highlight w:val="white"/>
-        </w:rPr>
-        <w:t xml:space="preserve"> *                      </w:t>
-      </w:r>
-      <w:proofErr w:type="gramStart"/>
-      <w:r>
-        <w:rPr>
-          <w:rFonts w:ascii="Courier New" w:hAnsi="Courier New" w:cs="Courier New"/>
-          <w:color w:val="008000"/>
-          <w:sz w:val="20"/>
-          <w:szCs w:val="20"/>
-          <w:highlight w:val="white"/>
-        </w:rPr>
-        <w:t>message</w:t>
-      </w:r>
-      <w:proofErr w:type="gramEnd"/>
-      <w:r>
-        <w:rPr>
-          <w:rFonts w:ascii="Courier New" w:hAnsi="Courier New" w:cs="Courier New"/>
-          <w:color w:val="008000"/>
-          <w:sz w:val="20"/>
-          <w:szCs w:val="20"/>
-          <w:highlight w:val="white"/>
-        </w:rPr>
-        <w:t>: Will be the message- which can</w:t>
-      </w:r>
-    </w:p>
-    <w:p>
-      <w:pPr>
-        <w:autoSpaceDE w:val="0"/>
-        <w:autoSpaceDN w:val="0"/>
-        <w:adjustRightInd w:val="0"/>
-        <w:ind w:firstLine="0"/>
-        <w:rPr>
-          <w:rFonts w:ascii="Courier New" w:hAnsi="Courier New" w:cs="Courier New"/>
-          <w:color w:val="008000"/>
-          <w:sz w:val="20"/>
-          <w:szCs w:val="20"/>
-          <w:highlight w:val="white"/>
-        </w:rPr>
-      </w:pPr>
-      <w:r>
-        <w:rPr>
-          <w:rFonts w:ascii="Courier New" w:hAnsi="Courier New" w:cs="Courier New"/>
-          <w:color w:val="008000"/>
-          <w:sz w:val="20"/>
-          <w:szCs w:val="20"/>
-          <w:highlight w:val="white"/>
-        </w:rPr>
-        <w:t xml:space="preserve"> *                               be anything.</w:t>
-      </w:r>
-    </w:p>
-    <w:p>
-      <w:pPr>
-        <w:autoSpaceDE w:val="0"/>
-        <w:autoSpaceDN w:val="0"/>
-        <w:adjustRightInd w:val="0"/>
-        <w:ind w:firstLine="0"/>
-        <w:rPr>
-          <w:rFonts w:ascii="Courier New" w:hAnsi="Courier New" w:cs="Courier New"/>
-          <w:color w:val="008000"/>
-          <w:sz w:val="20"/>
-          <w:szCs w:val="20"/>
-          <w:highlight w:val="white"/>
-        </w:rPr>
-      </w:pPr>
-      <w:r>
-        <w:rPr>
-          <w:rFonts w:ascii="Courier New" w:hAnsi="Courier New" w:cs="Courier New"/>
-          <w:color w:val="008000"/>
-          <w:sz w:val="20"/>
-          <w:szCs w:val="20"/>
-          <w:highlight w:val="white"/>
-        </w:rPr>
-        <w:t xml:space="preserve"> *                      </w:t>
-      </w:r>
-      <w:proofErr w:type="gramStart"/>
-      <w:r>
-        <w:rPr>
-          <w:rFonts w:ascii="Courier New" w:hAnsi="Courier New" w:cs="Courier New"/>
-          <w:color w:val="008000"/>
-          <w:sz w:val="20"/>
-          <w:szCs w:val="20"/>
-          <w:highlight w:val="white"/>
-        </w:rPr>
-        <w:t>message-id</w:t>
-      </w:r>
-      <w:proofErr w:type="gramEnd"/>
-      <w:r>
-        <w:rPr>
-          <w:rFonts w:ascii="Courier New" w:hAnsi="Courier New" w:cs="Courier New"/>
-          <w:color w:val="008000"/>
-          <w:sz w:val="20"/>
-          <w:szCs w:val="20"/>
-          <w:highlight w:val="white"/>
-        </w:rPr>
-        <w:t>: &lt;</w:t>
-      </w:r>
-      <w:proofErr w:type="spellStart"/>
-      <w:r>
-        <w:rPr>
-          <w:rFonts w:ascii="Courier New" w:hAnsi="Courier New" w:cs="Courier New"/>
-          <w:color w:val="008000"/>
-          <w:sz w:val="20"/>
-          <w:szCs w:val="20"/>
-          <w:highlight w:val="white"/>
-        </w:rPr>
-        <w:t>int</w:t>
-      </w:r>
-      <w:proofErr w:type="spellEnd"/>
-      <w:r>
-        <w:rPr>
-          <w:rFonts w:ascii="Courier New" w:hAnsi="Courier New" w:cs="Courier New"/>
-          <w:color w:val="008000"/>
-          <w:sz w:val="20"/>
-          <w:szCs w:val="20"/>
-          <w:highlight w:val="white"/>
-        </w:rPr>
-        <w:t>&gt; Unique per sender</w:t>
-      </w:r>
-    </w:p>
-    <w:p>
-      <w:pPr>
-        <w:autoSpaceDE w:val="0"/>
-        <w:autoSpaceDN w:val="0"/>
-        <w:adjustRightInd w:val="0"/>
-        <w:ind w:firstLine="0"/>
-        <w:rPr>
-          <w:rFonts w:ascii="Courier New" w:hAnsi="Courier New" w:cs="Courier New"/>
-          <w:color w:val="008000"/>
-          <w:sz w:val="20"/>
-          <w:szCs w:val="20"/>
-          <w:highlight w:val="white"/>
-        </w:rPr>
-      </w:pPr>
-      <w:r>
-        <w:rPr>
-          <w:rFonts w:ascii="Courier New" w:hAnsi="Courier New" w:cs="Courier New"/>
-          <w:color w:val="008000"/>
-          <w:sz w:val="20"/>
-          <w:szCs w:val="20"/>
-          <w:highlight w:val="white"/>
-        </w:rPr>
-        <w:t xml:space="preserve"> *                   }</w:t>
-      </w:r>
-    </w:p>
-    <w:p>
-      <w:pPr>
-        <w:autoSpaceDE w:val="0"/>
-        <w:autoSpaceDN w:val="0"/>
-        <w:adjustRightInd w:val="0"/>
-        <w:ind w:firstLine="0"/>
-        <w:rPr>
-          <w:rFonts w:ascii="Courier New" w:hAnsi="Courier New" w:cs="Courier New"/>
-          <w:color w:val="000000"/>
-          <w:sz w:val="20"/>
-          <w:szCs w:val="20"/>
-          <w:highlight w:val="white"/>
-        </w:rPr>
-      </w:pPr>
-      <w:r>
-        <w:rPr>
-          <w:rFonts w:ascii="Courier New" w:hAnsi="Courier New" w:cs="Courier New"/>
-          <w:color w:val="008000"/>
-          <w:sz w:val="20"/>
-          <w:szCs w:val="20"/>
-          <w:highlight w:val="white"/>
-        </w:rPr>
-        <w:t xml:space="preserve"> */</w:t>
-      </w:r>
-    </w:p>
-    <w:p>
-      <w:pPr>
-        <w:autoSpaceDE w:val="0"/>
-        <w:autoSpaceDN w:val="0"/>
-        <w:adjustRightInd w:val="0"/>
-        <w:ind w:firstLine="0"/>
-        <w:rPr>
-          <w:rFonts w:ascii="Courier New" w:hAnsi="Courier New" w:cs="Courier New"/>
-          <w:color w:val="000000"/>
-          <w:sz w:val="20"/>
-          <w:szCs w:val="20"/>
-          <w:highlight w:val="white"/>
-        </w:rPr>
-      </w:pPr>
-      <w:proofErr w:type="gramStart"/>
-      <w:r>
-        <w:rPr>
-          <w:rFonts w:ascii="Courier New" w:hAnsi="Courier New" w:cs="Courier New"/>
-          <w:color w:val="000000"/>
-          <w:sz w:val="20"/>
-          <w:szCs w:val="20"/>
-          <w:highlight w:val="white"/>
-        </w:rPr>
-        <w:t>signal</w:t>
-      </w:r>
-      <w:proofErr w:type="gramEnd"/>
-      <w:r>
-        <w:rPr>
-          <w:rFonts w:ascii="Courier New" w:hAnsi="Courier New" w:cs="Courier New"/>
-          <w:color w:val="000000"/>
-          <w:sz w:val="20"/>
-          <w:szCs w:val="20"/>
-          <w:highlight w:val="white"/>
-        </w:rPr>
-        <w:t xml:space="preserve"> </w:t>
-      </w:r>
-      <w:proofErr w:type="spellStart"/>
-      <w:r>
-        <w:rPr>
-          <w:rFonts w:ascii="Courier New" w:hAnsi="Courier New" w:cs="Courier New"/>
-          <w:color w:val="000000"/>
-          <w:sz w:val="20"/>
-          <w:szCs w:val="20"/>
-          <w:highlight w:val="white"/>
-        </w:rPr>
-        <w:t>received_reliable_message_from_peer</w:t>
-      </w:r>
-      <w:proofErr w:type="spellEnd"/>
-      <w:r>
-        <w:rPr>
-          <w:rFonts w:ascii="Courier New" w:hAnsi="Courier New" w:cs="Courier New"/>
-          <w:color w:val="000000"/>
-          <w:sz w:val="20"/>
-          <w:szCs w:val="20"/>
-          <w:highlight w:val="white"/>
-        </w:rPr>
-        <w:t xml:space="preserve"> </w:t>
-      </w:r>
-    </w:p>
-    <w:p>
-      <w:pPr>
-        <w:autoSpaceDE w:val="0"/>
-        <w:autoSpaceDN w:val="0"/>
-        <w:adjustRightInd w:val="0"/>
-        <w:ind w:firstLine="0"/>
-        <w:rPr>
-          <w:rFonts w:ascii="Courier New" w:hAnsi="Courier New" w:cs="Courier New"/>
-          <w:color w:val="000000"/>
-          <w:sz w:val="20"/>
-          <w:szCs w:val="20"/>
-          <w:highlight w:val="white"/>
-        </w:rPr>
-      </w:pPr>
-    </w:p>
-    <w:p>
-      <w:pPr>
-        <w:autoSpaceDE w:val="0"/>
-        <w:autoSpaceDN w:val="0"/>
-        <w:adjustRightInd w:val="0"/>
-        <w:ind w:firstLine="0"/>
-        <w:rPr>
-          <w:rFonts w:ascii="Courier New" w:hAnsi="Courier New" w:cs="Courier New"/>
-          <w:color w:val="000000"/>
-          <w:sz w:val="20"/>
-          <w:szCs w:val="20"/>
-          <w:highlight w:val="white"/>
-        </w:rPr>
-      </w:pPr>
-    </w:p>
-    <w:p>
-      <w:pPr>
-        <w:autoSpaceDE w:val="0"/>
-        <w:autoSpaceDN w:val="0"/>
-        <w:adjustRightInd w:val="0"/>
-        <w:ind w:firstLine="0"/>
-        <w:rPr>
-          <w:rFonts w:ascii="Courier New" w:hAnsi="Courier New" w:cs="Courier New"/>
-          <w:color w:val="008000"/>
-          <w:sz w:val="20"/>
-          <w:szCs w:val="20"/>
-          <w:highlight w:val="white"/>
-        </w:rPr>
-      </w:pPr>
-      <w:r>
-        <w:rPr>
-          <w:rFonts w:ascii="Courier New" w:hAnsi="Courier New" w:cs="Courier New"/>
-          <w:color w:val="008000"/>
-          <w:sz w:val="20"/>
-          <w:szCs w:val="20"/>
-          <w:highlight w:val="white"/>
-        </w:rPr>
-        <w:t xml:space="preserve">/* </w:t>
-      </w:r>
-    </w:p>
-    <w:p>
-      <w:pPr>
-        <w:autoSpaceDE w:val="0"/>
-        <w:autoSpaceDN w:val="0"/>
-        <w:adjustRightInd w:val="0"/>
-        <w:ind w:firstLine="0"/>
-        <w:rPr>
-          <w:rFonts w:ascii="Courier New" w:hAnsi="Courier New" w:cs="Courier New"/>
-          <w:color w:val="008000"/>
-          <w:sz w:val="20"/>
-          <w:szCs w:val="20"/>
-          <w:highlight w:val="white"/>
-        </w:rPr>
-      </w:pPr>
-      <w:r>
-        <w:rPr>
-          <w:rFonts w:ascii="Courier New" w:hAnsi="Courier New" w:cs="Courier New"/>
-          <w:color w:val="008000"/>
-          <w:sz w:val="20"/>
-          <w:szCs w:val="20"/>
-          <w:highlight w:val="white"/>
-        </w:rPr>
-        <w:t xml:space="preserve"> * Emitted when a handshake server has responded with</w:t>
-      </w:r>
-    </w:p>
-    <w:p>
-      <w:pPr>
-        <w:autoSpaceDE w:val="0"/>
-        <w:autoSpaceDN w:val="0"/>
-        <w:adjustRightInd w:val="0"/>
-        <w:ind w:firstLine="0"/>
-        <w:rPr>
-          <w:rFonts w:ascii="Courier New" w:hAnsi="Courier New" w:cs="Courier New"/>
-          <w:color w:val="008000"/>
-          <w:sz w:val="20"/>
-          <w:szCs w:val="20"/>
-          <w:highlight w:val="white"/>
-        </w:rPr>
-      </w:pPr>
-      <w:r>
-        <w:rPr>
-          <w:rFonts w:ascii="Courier New" w:hAnsi="Courier New" w:cs="Courier New"/>
-          <w:color w:val="008000"/>
-          <w:sz w:val="20"/>
-          <w:szCs w:val="20"/>
-          <w:highlight w:val="white"/>
-        </w:rPr>
-        <w:t xml:space="preserve"> * </w:t>
-      </w:r>
-      <w:proofErr w:type="gramStart"/>
-      <w:r>
-        <w:rPr>
-          <w:rFonts w:ascii="Courier New" w:hAnsi="Courier New" w:cs="Courier New"/>
-          <w:color w:val="008000"/>
-          <w:sz w:val="20"/>
-          <w:szCs w:val="20"/>
-          <w:highlight w:val="white"/>
-        </w:rPr>
-        <w:t>a</w:t>
-      </w:r>
-      <w:proofErr w:type="gramEnd"/>
-      <w:r>
-        <w:rPr>
-          <w:rFonts w:ascii="Courier New" w:hAnsi="Courier New" w:cs="Courier New"/>
-          <w:color w:val="008000"/>
-          <w:sz w:val="20"/>
-          <w:szCs w:val="20"/>
-          <w:highlight w:val="white"/>
-        </w:rPr>
-        <w:t xml:space="preserve"> list of registered servers.</w:t>
-      </w:r>
-    </w:p>
-    <w:p>
-      <w:pPr>
-        <w:autoSpaceDE w:val="0"/>
-        <w:autoSpaceDN w:val="0"/>
-        <w:adjustRightInd w:val="0"/>
-        <w:ind w:firstLine="0"/>
-        <w:rPr>
-          <w:rFonts w:ascii="Courier New" w:hAnsi="Courier New" w:cs="Courier New"/>
-          <w:color w:val="008000"/>
-          <w:sz w:val="20"/>
-          <w:szCs w:val="20"/>
-          <w:highlight w:val="white"/>
-        </w:rPr>
-      </w:pPr>
-      <w:r>
-        <w:rPr>
-          <w:rFonts w:ascii="Courier New" w:hAnsi="Courier New" w:cs="Courier New"/>
-          <w:color w:val="008000"/>
-          <w:sz w:val="20"/>
-          <w:szCs w:val="20"/>
-          <w:highlight w:val="white"/>
-        </w:rPr>
-        <w:t xml:space="preserve"> *      </w:t>
-      </w:r>
-      <w:proofErr w:type="spellStart"/>
-      <w:r>
-        <w:rPr>
-          <w:rFonts w:ascii="Courier New" w:hAnsi="Courier New" w:cs="Courier New"/>
-          <w:color w:val="008000"/>
-          <w:sz w:val="20"/>
-          <w:szCs w:val="20"/>
-          <w:highlight w:val="white"/>
-        </w:rPr>
-        <w:t>server_names</w:t>
-      </w:r>
-      <w:proofErr w:type="spellEnd"/>
-      <w:r>
-        <w:rPr>
-          <w:rFonts w:ascii="Courier New" w:hAnsi="Courier New" w:cs="Courier New"/>
-          <w:color w:val="008000"/>
-          <w:sz w:val="20"/>
-          <w:szCs w:val="20"/>
-          <w:highlight w:val="white"/>
-        </w:rPr>
-        <w:t>: &lt;array&gt; names of registered servers</w:t>
-      </w:r>
-    </w:p>
-    <w:p>
-      <w:pPr>
-        <w:autoSpaceDE w:val="0"/>
-        <w:autoSpaceDN w:val="0"/>
-        <w:adjustRightInd w:val="0"/>
-        <w:ind w:firstLine="0"/>
-        <w:rPr>
-          <w:rFonts w:ascii="Courier New" w:hAnsi="Courier New" w:cs="Courier New"/>
-          <w:color w:val="000000"/>
-          <w:sz w:val="20"/>
-          <w:szCs w:val="20"/>
-          <w:highlight w:val="white"/>
-        </w:rPr>
-      </w:pPr>
-      <w:r>
-        <w:rPr>
-          <w:rFonts w:ascii="Courier New" w:hAnsi="Courier New" w:cs="Courier New"/>
-          <w:color w:val="008000"/>
-          <w:sz w:val="20"/>
-          <w:szCs w:val="20"/>
-          <w:highlight w:val="white"/>
-        </w:rPr>
-        <w:t xml:space="preserve"> */</w:t>
-      </w:r>
-    </w:p>
-    <w:p>
-      <w:pPr>
-        <w:autoSpaceDE w:val="0"/>
-        <w:autoSpaceDN w:val="0"/>
-        <w:adjustRightInd w:val="0"/>
-        <w:ind w:firstLine="0"/>
-        <w:rPr>
-          <w:rFonts w:ascii="Courier New" w:hAnsi="Courier New" w:cs="Courier New"/>
-          <w:color w:val="000000"/>
-          <w:sz w:val="20"/>
-          <w:szCs w:val="20"/>
-          <w:highlight w:val="white"/>
-        </w:rPr>
-      </w:pPr>
-      <w:proofErr w:type="gramStart"/>
-      <w:r>
-        <w:rPr>
-          <w:rFonts w:ascii="Courier New" w:hAnsi="Courier New" w:cs="Courier New"/>
-          <w:color w:val="000000"/>
-          <w:sz w:val="20"/>
-          <w:szCs w:val="20"/>
-          <w:highlight w:val="white"/>
-        </w:rPr>
-        <w:t>signal</w:t>
-      </w:r>
-      <w:proofErr w:type="gramEnd"/>
-      <w:r>
-        <w:rPr>
-          <w:rFonts w:ascii="Courier New" w:hAnsi="Courier New" w:cs="Courier New"/>
-          <w:color w:val="000000"/>
-          <w:sz w:val="20"/>
-          <w:szCs w:val="20"/>
-          <w:highlight w:val="white"/>
-        </w:rPr>
-        <w:t xml:space="preserve"> </w:t>
-      </w:r>
-      <w:proofErr w:type="spellStart"/>
-      <w:r>
-        <w:rPr>
-          <w:rFonts w:ascii="Courier New" w:hAnsi="Courier New" w:cs="Courier New"/>
-          <w:color w:val="000000"/>
-          <w:sz w:val="20"/>
-          <w:szCs w:val="20"/>
-          <w:highlight w:val="white"/>
-        </w:rPr>
-        <w:t>received_server_list</w:t>
-      </w:r>
-      <w:proofErr w:type="spellEnd"/>
-    </w:p>
-    <w:p>
-      <w:pPr>
-        <w:autoSpaceDE w:val="0"/>
-        <w:autoSpaceDN w:val="0"/>
-        <w:adjustRightInd w:val="0"/>
-        <w:ind w:firstLine="0"/>
-        <w:rPr>
-          <w:rFonts w:ascii="Courier New" w:hAnsi="Courier New" w:cs="Courier New"/>
-          <w:color w:val="000000"/>
-          <w:sz w:val="20"/>
-          <w:szCs w:val="20"/>
-          <w:highlight w:val="white"/>
-        </w:rPr>
-      </w:pPr>
-    </w:p>
-    <w:p>
-      <w:pPr>
-        <w:autoSpaceDE w:val="0"/>
-        <w:autoSpaceDN w:val="0"/>
-        <w:adjustRightInd w:val="0"/>
-        <w:ind w:firstLine="0"/>
-        <w:rPr>
-          <w:rFonts w:ascii="Courier New" w:hAnsi="Courier New" w:cs="Courier New"/>
-          <w:color w:val="000000"/>
-          <w:sz w:val="20"/>
-          <w:szCs w:val="20"/>
-          <w:highlight w:val="white"/>
-        </w:rPr>
-      </w:pPr>
-    </w:p>
-    <w:p>
-      <w:pPr>
-        <w:autoSpaceDE w:val="0"/>
-        <w:autoSpaceDN w:val="0"/>
-        <w:adjustRightInd w:val="0"/>
-        <w:ind w:firstLine="0"/>
-        <w:rPr>
-          <w:rFonts w:ascii="Courier New" w:hAnsi="Courier New" w:cs="Courier New"/>
-          <w:color w:val="008000"/>
-          <w:sz w:val="20"/>
-          <w:szCs w:val="20"/>
-          <w:highlight w:val="white"/>
-        </w:rPr>
-      </w:pPr>
-      <w:r>
-        <w:rPr>
-          <w:rFonts w:ascii="Courier New" w:hAnsi="Courier New" w:cs="Courier New"/>
-          <w:color w:val="008000"/>
-          <w:sz w:val="20"/>
-          <w:szCs w:val="20"/>
-          <w:highlight w:val="white"/>
-        </w:rPr>
         <w:t xml:space="preserve">/* </w:t>
       </w:r>
     </w:p>
@@ -12430,7 +11958,7 @@
           <w:rPr>
             <w:noProof/>
           </w:rPr>
-          <w:t>7</w:t>
+          <w:t>5</w:t>
         </w:r>
         <w:r>
           <w:rPr>

</xml_diff>